<commit_message>
Update the cheat and IQ docs
</commit_message>
<xml_diff>
--- a/Section-7/CheatSheet/Section-7-Cheat-Sheet.docx
+++ b/Section-7/CheatSheet/Section-7-Cheat-Sheet.docx
@@ -2,6 +2,2599 @@
 <file path=word/document.xml><?xml version="1.0" encoding="utf-8"?>
 <w:document xmlns:wpc="http://schemas.microsoft.com/office/word/2010/wordprocessingCanvas" xmlns:cx="http://schemas.microsoft.com/office/drawing/2014/chartex" xmlns:cx1="http://schemas.microsoft.com/office/drawing/2015/9/8/chartex" xmlns:cx2="http://schemas.microsoft.com/office/drawing/2015/10/21/chartex" xmlns:cx3="http://schemas.microsoft.com/office/drawing/2016/5/9/chartex" xmlns:cx4="http://schemas.microsoft.com/office/drawing/2016/5/10/chartex" xmlns:cx5="http://schemas.microsoft.com/office/drawing/2016/5/11/chartex" xmlns:cx6="http://schemas.microsoft.com/office/drawing/2016/5/12/chartex" xmlns:cx7="http://schemas.microsoft.com/office/drawing/2016/5/13/chartex" xmlns:cx8="http://schemas.microsoft.com/office/drawing/2016/5/14/chartex" xmlns:mc="http://schemas.openxmlformats.org/markup-compatibility/2006" xmlns:aink="http://schemas.microsoft.com/office/drawing/2016/ink" xmlns:am3d="http://schemas.microsoft.com/office/drawing/2017/model3d" xmlns:o="urn:schemas-microsoft-com:office:office" xmlns:oel="http://schemas.microsoft.com/office/2019/extlst" xmlns:r="http://schemas.openxmlformats.org/officeDocument/2006/relationships" xmlns:m="http://schemas.openxmlformats.org/officeDocument/2006/math" xmlns:v="urn:schemas-microsoft-com:vml" xmlns:wp14="http://schemas.microsoft.com/office/word/2010/wordprocessingDrawing" xmlns:wp="http://schemas.openxmlformats.org/drawingml/2006/wordprocessingDrawing" xmlns:w10="urn:schemas-microsoft-com:office:word" xmlns:w="http://schemas.openxmlformats.org/wordprocessingml/2006/main" xmlns:w14="http://schemas.microsoft.com/office/word/2010/wordml" xmlns:w15="http://schemas.microsoft.com/office/word/2012/wordml" xmlns:w16cex="http://schemas.microsoft.com/office/word/2018/wordml/cex" xmlns:w16cid="http://schemas.microsoft.com/office/word/2016/wordml/cid" xmlns:w16="http://schemas.microsoft.com/office/word/2018/wordml" xmlns:w16sdtdh="http://schemas.microsoft.com/office/word/2020/wordml/sdtdatahash" xmlns:w16se="http://schemas.microsoft.com/office/word/2015/wordml/symex" xmlns:wpg="http://schemas.microsoft.com/office/word/2010/wordprocessingGroup" xmlns:wpi="http://schemas.microsoft.com/office/word/2010/wordprocessingInk" xmlns:wne="http://schemas.microsoft.com/office/word/2006/wordml" xmlns:wps="http://schemas.microsoft.com/office/word/2010/wordprocessingShape" mc:Ignorable="w14 w15 w16se w16cid w16 w16cex w16sdtdh wp14">
   <w:body>
+    <w:p>
+      <w:pPr>
+        <w:spacing w:before="100" w:beforeAutospacing="1" w:after="100" w:afterAutospacing="1" w:line="240" w:lineRule="auto"/>
+        <w:outlineLvl w:val="3"/>
+        <w:rPr>
+          <w:rFonts w:ascii="Times New Roman" w:eastAsia="Times New Roman" w:hAnsi="Times New Roman" w:cs="Times New Roman"/>
+          <w:kern w:val="0"/>
+          <w:sz w:val="24"/>
+          <w:szCs w:val="24"/>
+          <w14:ligatures w14:val="none"/>
+        </w:rPr>
+      </w:pPr>
+      <w:r>
+        <w:rPr>
+          <w:rFonts w:ascii="Times New Roman" w:eastAsia="Times New Roman" w:hAnsi="Times New Roman" w:cs="Times New Roman"/>
+          <w:kern w:val="0"/>
+          <w:sz w:val="24"/>
+          <w:szCs w:val="24"/>
+          <w14:ligatures w14:val="none"/>
+        </w:rPr>
+        <w:t>Type Conversion</w:t>
+      </w:r>
+    </w:p>
+    <w:p>
+      <w:pPr>
+        <w:spacing w:before="100" w:beforeAutospacing="1" w:after="100" w:afterAutospacing="1" w:line="240" w:lineRule="auto"/>
+        <w:rPr>
+          <w:rFonts w:ascii="Times New Roman" w:eastAsia="Times New Roman" w:hAnsi="Times New Roman" w:cs="Times New Roman"/>
+          <w:kern w:val="0"/>
+          <w:sz w:val="24"/>
+          <w:szCs w:val="24"/>
+          <w14:ligatures w14:val="none"/>
+        </w:rPr>
+      </w:pPr>
+      <w:r>
+        <w:rPr>
+          <w:rFonts w:ascii="Times New Roman" w:eastAsia="Times New Roman" w:hAnsi="Times New Roman" w:cs="Times New Roman"/>
+          <w:kern w:val="0"/>
+          <w:sz w:val="24"/>
+          <w:szCs w:val="24"/>
+          <w14:ligatures w14:val="none"/>
+        </w:rPr>
+        <w:t>'Type Conversion' is a process of convert a value from one type (source type) to another type (destination type).</w:t>
+      </w:r>
+    </w:p>
+    <w:p>
+      <w:pPr>
+        <w:spacing w:before="100" w:beforeAutospacing="1" w:after="100" w:afterAutospacing="1" w:line="240" w:lineRule="auto"/>
+        <w:rPr>
+          <w:rFonts w:ascii="Times New Roman" w:eastAsia="Times New Roman" w:hAnsi="Times New Roman" w:cs="Times New Roman"/>
+          <w:kern w:val="0"/>
+          <w:sz w:val="24"/>
+          <w:szCs w:val="24"/>
+          <w14:ligatures w14:val="none"/>
+        </w:rPr>
+      </w:pPr>
+      <w:proofErr w:type="spellStart"/>
+      <w:r>
+        <w:rPr>
+          <w:rFonts w:ascii="Times New Roman" w:eastAsia="Times New Roman" w:hAnsi="Times New Roman" w:cs="Times New Roman"/>
+          <w:kern w:val="0"/>
+          <w:sz w:val="24"/>
+          <w:szCs w:val="24"/>
+          <w14:ligatures w14:val="none"/>
+        </w:rPr>
+        <w:t>Eg</w:t>
+      </w:r>
+      <w:proofErr w:type="spellEnd"/>
+      <w:r>
+        <w:rPr>
+          <w:rFonts w:ascii="Times New Roman" w:eastAsia="Times New Roman" w:hAnsi="Times New Roman" w:cs="Times New Roman"/>
+          <w:kern w:val="0"/>
+          <w:sz w:val="24"/>
+          <w:szCs w:val="24"/>
+          <w14:ligatures w14:val="none"/>
+        </w:rPr>
+        <w:t>: int -&gt; long</w:t>
+      </w:r>
+    </w:p>
+    <w:p>
+      <w:pPr>
+        <w:spacing w:beforeAutospacing="1" w:after="0" w:afterAutospacing="1" w:line="240" w:lineRule="auto"/>
+        <w:rPr>
+          <w:rFonts w:ascii="Times New Roman" w:eastAsia="Times New Roman" w:hAnsi="Times New Roman" w:cs="Times New Roman"/>
+          <w:kern w:val="0"/>
+          <w:sz w:val="24"/>
+          <w:szCs w:val="24"/>
+          <w14:ligatures w14:val="none"/>
+        </w:rPr>
+      </w:pPr>
+    </w:p>
+    <w:p>
+      <w:pPr>
+        <w:spacing w:before="100" w:beforeAutospacing="1" w:after="100" w:afterAutospacing="1" w:line="240" w:lineRule="auto"/>
+        <w:rPr>
+          <w:rFonts w:ascii="Times New Roman" w:eastAsia="Times New Roman" w:hAnsi="Times New Roman" w:cs="Times New Roman"/>
+          <w:kern w:val="0"/>
+          <w:sz w:val="24"/>
+          <w:szCs w:val="24"/>
+          <w14:ligatures w14:val="none"/>
+        </w:rPr>
+      </w:pPr>
+      <w:r>
+        <w:rPr>
+          <w:rFonts w:ascii="Times New Roman" w:eastAsia="Times New Roman" w:hAnsi="Times New Roman" w:cs="Times New Roman"/>
+          <w:kern w:val="0"/>
+          <w:sz w:val="24"/>
+          <w:szCs w:val="24"/>
+          <w14:ligatures w14:val="none"/>
+        </w:rPr>
+        <w:t>1. Implicit Casting</w:t>
+      </w:r>
+    </w:p>
+    <w:p>
+      <w:pPr>
+        <w:spacing w:before="100" w:beforeAutospacing="1" w:after="100" w:afterAutospacing="1" w:line="240" w:lineRule="auto"/>
+        <w:rPr>
+          <w:rFonts w:ascii="Times New Roman" w:eastAsia="Times New Roman" w:hAnsi="Times New Roman" w:cs="Times New Roman"/>
+          <w:kern w:val="0"/>
+          <w:sz w:val="24"/>
+          <w:szCs w:val="24"/>
+          <w14:ligatures w14:val="none"/>
+        </w:rPr>
+      </w:pPr>
+      <w:r>
+        <w:rPr>
+          <w:rFonts w:ascii="Times New Roman" w:eastAsia="Times New Roman" w:hAnsi="Times New Roman" w:cs="Times New Roman"/>
+          <w:kern w:val="0"/>
+          <w:sz w:val="24"/>
+          <w:szCs w:val="24"/>
+          <w14:ligatures w14:val="none"/>
+        </w:rPr>
+        <w:t>(</w:t>
+      </w:r>
+      <w:proofErr w:type="gramStart"/>
+      <w:r>
+        <w:rPr>
+          <w:rFonts w:ascii="Times New Roman" w:eastAsia="Times New Roman" w:hAnsi="Times New Roman" w:cs="Times New Roman"/>
+          <w:kern w:val="0"/>
+          <w:sz w:val="24"/>
+          <w:szCs w:val="24"/>
+          <w14:ligatures w14:val="none"/>
+        </w:rPr>
+        <w:t>from</w:t>
+      </w:r>
+      <w:proofErr w:type="gramEnd"/>
+      <w:r>
+        <w:rPr>
+          <w:rFonts w:ascii="Times New Roman" w:eastAsia="Times New Roman" w:hAnsi="Times New Roman" w:cs="Times New Roman"/>
+          <w:kern w:val="0"/>
+          <w:sz w:val="24"/>
+          <w:szCs w:val="24"/>
+          <w14:ligatures w14:val="none"/>
+        </w:rPr>
+        <w:t xml:space="preserve"> lower-numerical-type to higher-numerical-type)</w:t>
+      </w:r>
+    </w:p>
+    <w:p>
+      <w:pPr>
+        <w:spacing w:beforeAutospacing="1" w:after="0" w:afterAutospacing="1" w:line="240" w:lineRule="auto"/>
+        <w:rPr>
+          <w:rFonts w:ascii="Times New Roman" w:eastAsia="Times New Roman" w:hAnsi="Times New Roman" w:cs="Times New Roman"/>
+          <w:kern w:val="0"/>
+          <w:sz w:val="24"/>
+          <w:szCs w:val="24"/>
+          <w14:ligatures w14:val="none"/>
+        </w:rPr>
+      </w:pPr>
+    </w:p>
+    <w:p>
+      <w:pPr>
+        <w:spacing w:before="100" w:beforeAutospacing="1" w:after="100" w:afterAutospacing="1" w:line="240" w:lineRule="auto"/>
+        <w:rPr>
+          <w:rFonts w:ascii="Times New Roman" w:eastAsia="Times New Roman" w:hAnsi="Times New Roman" w:cs="Times New Roman"/>
+          <w:kern w:val="0"/>
+          <w:sz w:val="24"/>
+          <w:szCs w:val="24"/>
+          <w14:ligatures w14:val="none"/>
+        </w:rPr>
+      </w:pPr>
+      <w:r>
+        <w:rPr>
+          <w:rFonts w:ascii="Times New Roman" w:eastAsia="Times New Roman" w:hAnsi="Times New Roman" w:cs="Times New Roman"/>
+          <w:kern w:val="0"/>
+          <w:sz w:val="24"/>
+          <w:szCs w:val="24"/>
+          <w14:ligatures w14:val="none"/>
+        </w:rPr>
+        <w:t>2. Explicit Casting</w:t>
+      </w:r>
+    </w:p>
+    <w:p>
+      <w:pPr>
+        <w:spacing w:before="100" w:beforeAutospacing="1" w:after="100" w:afterAutospacing="1" w:line="240" w:lineRule="auto"/>
+        <w:rPr>
+          <w:rFonts w:ascii="Times New Roman" w:eastAsia="Times New Roman" w:hAnsi="Times New Roman" w:cs="Times New Roman"/>
+          <w:kern w:val="0"/>
+          <w:sz w:val="24"/>
+          <w:szCs w:val="24"/>
+          <w14:ligatures w14:val="none"/>
+        </w:rPr>
+      </w:pPr>
+      <w:r>
+        <w:rPr>
+          <w:rFonts w:ascii="Times New Roman" w:eastAsia="Times New Roman" w:hAnsi="Times New Roman" w:cs="Times New Roman"/>
+          <w:kern w:val="0"/>
+          <w:sz w:val="24"/>
+          <w:szCs w:val="24"/>
+          <w14:ligatures w14:val="none"/>
+        </w:rPr>
+        <w:t>(</w:t>
+      </w:r>
+      <w:proofErr w:type="gramStart"/>
+      <w:r>
+        <w:rPr>
+          <w:rFonts w:ascii="Times New Roman" w:eastAsia="Times New Roman" w:hAnsi="Times New Roman" w:cs="Times New Roman"/>
+          <w:kern w:val="0"/>
+          <w:sz w:val="24"/>
+          <w:szCs w:val="24"/>
+          <w14:ligatures w14:val="none"/>
+        </w:rPr>
+        <w:t>from</w:t>
+      </w:r>
+      <w:proofErr w:type="gramEnd"/>
+      <w:r>
+        <w:rPr>
+          <w:rFonts w:ascii="Times New Roman" w:eastAsia="Times New Roman" w:hAnsi="Times New Roman" w:cs="Times New Roman"/>
+          <w:kern w:val="0"/>
+          <w:sz w:val="24"/>
+          <w:szCs w:val="24"/>
+          <w14:ligatures w14:val="none"/>
+        </w:rPr>
+        <w:t xml:space="preserve"> higher-numerical-type to lower-numerical-type)</w:t>
+      </w:r>
+    </w:p>
+    <w:p>
+      <w:pPr>
+        <w:spacing w:beforeAutospacing="1" w:after="0" w:afterAutospacing="1" w:line="240" w:lineRule="auto"/>
+        <w:rPr>
+          <w:rFonts w:ascii="Times New Roman" w:eastAsia="Times New Roman" w:hAnsi="Times New Roman" w:cs="Times New Roman"/>
+          <w:kern w:val="0"/>
+          <w:sz w:val="24"/>
+          <w:szCs w:val="24"/>
+          <w14:ligatures w14:val="none"/>
+        </w:rPr>
+      </w:pPr>
+    </w:p>
+    <w:p>
+      <w:pPr>
+        <w:spacing w:before="100" w:beforeAutospacing="1" w:after="100" w:afterAutospacing="1" w:line="240" w:lineRule="auto"/>
+        <w:rPr>
+          <w:rFonts w:ascii="Times New Roman" w:eastAsia="Times New Roman" w:hAnsi="Times New Roman" w:cs="Times New Roman"/>
+          <w:kern w:val="0"/>
+          <w:sz w:val="24"/>
+          <w:szCs w:val="24"/>
+          <w14:ligatures w14:val="none"/>
+        </w:rPr>
+      </w:pPr>
+      <w:r>
+        <w:rPr>
+          <w:rFonts w:ascii="Times New Roman" w:eastAsia="Times New Roman" w:hAnsi="Times New Roman" w:cs="Times New Roman"/>
+          <w:kern w:val="0"/>
+          <w:sz w:val="24"/>
+          <w:szCs w:val="24"/>
+          <w14:ligatures w14:val="none"/>
+        </w:rPr>
+        <w:t xml:space="preserve">3. Parsing / </w:t>
+      </w:r>
+      <w:proofErr w:type="spellStart"/>
+      <w:r>
+        <w:rPr>
+          <w:rFonts w:ascii="Times New Roman" w:eastAsia="Times New Roman" w:hAnsi="Times New Roman" w:cs="Times New Roman"/>
+          <w:kern w:val="0"/>
+          <w:sz w:val="24"/>
+          <w:szCs w:val="24"/>
+          <w14:ligatures w14:val="none"/>
+        </w:rPr>
+        <w:t>TryParse</w:t>
+      </w:r>
+      <w:proofErr w:type="spellEnd"/>
+    </w:p>
+    <w:p>
+      <w:pPr>
+        <w:spacing w:before="100" w:beforeAutospacing="1" w:after="100" w:afterAutospacing="1" w:line="240" w:lineRule="auto"/>
+        <w:rPr>
+          <w:rFonts w:ascii="Times New Roman" w:eastAsia="Times New Roman" w:hAnsi="Times New Roman" w:cs="Times New Roman"/>
+          <w:kern w:val="0"/>
+          <w:sz w:val="24"/>
+          <w:szCs w:val="24"/>
+          <w14:ligatures w14:val="none"/>
+        </w:rPr>
+      </w:pPr>
+      <w:r>
+        <w:rPr>
+          <w:rFonts w:ascii="Times New Roman" w:eastAsia="Times New Roman" w:hAnsi="Times New Roman" w:cs="Times New Roman"/>
+          <w:kern w:val="0"/>
+          <w:sz w:val="24"/>
+          <w:szCs w:val="24"/>
+          <w14:ligatures w14:val="none"/>
+        </w:rPr>
+        <w:t>(</w:t>
+      </w:r>
+      <w:proofErr w:type="gramStart"/>
+      <w:r>
+        <w:rPr>
+          <w:rFonts w:ascii="Times New Roman" w:eastAsia="Times New Roman" w:hAnsi="Times New Roman" w:cs="Times New Roman"/>
+          <w:kern w:val="0"/>
+          <w:sz w:val="24"/>
+          <w:szCs w:val="24"/>
+          <w14:ligatures w14:val="none"/>
+        </w:rPr>
+        <w:t>from</w:t>
+      </w:r>
+      <w:proofErr w:type="gramEnd"/>
+      <w:r>
+        <w:rPr>
+          <w:rFonts w:ascii="Times New Roman" w:eastAsia="Times New Roman" w:hAnsi="Times New Roman" w:cs="Times New Roman"/>
+          <w:kern w:val="0"/>
+          <w:sz w:val="24"/>
+          <w:szCs w:val="24"/>
+          <w14:ligatures w14:val="none"/>
+        </w:rPr>
+        <w:t xml:space="preserve"> string to numerical-type)</w:t>
+      </w:r>
+    </w:p>
+    <w:p>
+      <w:pPr>
+        <w:spacing w:beforeAutospacing="1" w:after="0" w:afterAutospacing="1" w:line="240" w:lineRule="auto"/>
+        <w:rPr>
+          <w:rFonts w:ascii="Times New Roman" w:eastAsia="Times New Roman" w:hAnsi="Times New Roman" w:cs="Times New Roman"/>
+          <w:kern w:val="0"/>
+          <w:sz w:val="24"/>
+          <w:szCs w:val="24"/>
+          <w14:ligatures w14:val="none"/>
+        </w:rPr>
+      </w:pPr>
+    </w:p>
+    <w:p>
+      <w:pPr>
+        <w:spacing w:before="100" w:beforeAutospacing="1" w:after="100" w:afterAutospacing="1" w:line="240" w:lineRule="auto"/>
+        <w:rPr>
+          <w:rFonts w:ascii="Times New Roman" w:eastAsia="Times New Roman" w:hAnsi="Times New Roman" w:cs="Times New Roman"/>
+          <w:kern w:val="0"/>
+          <w:sz w:val="24"/>
+          <w:szCs w:val="24"/>
+          <w14:ligatures w14:val="none"/>
+        </w:rPr>
+      </w:pPr>
+      <w:r>
+        <w:rPr>
+          <w:rFonts w:ascii="Times New Roman" w:eastAsia="Times New Roman" w:hAnsi="Times New Roman" w:cs="Times New Roman"/>
+          <w:kern w:val="0"/>
+          <w:sz w:val="24"/>
+          <w:szCs w:val="24"/>
+          <w14:ligatures w14:val="none"/>
+        </w:rPr>
+        <w:t>4. Conversion Methods</w:t>
+      </w:r>
+    </w:p>
+    <w:p>
+      <w:pPr>
+        <w:spacing w:before="100" w:beforeAutospacing="1" w:after="100" w:afterAutospacing="1" w:line="240" w:lineRule="auto"/>
+        <w:rPr>
+          <w:rFonts w:ascii="Times New Roman" w:eastAsia="Times New Roman" w:hAnsi="Times New Roman" w:cs="Times New Roman"/>
+          <w:kern w:val="0"/>
+          <w:sz w:val="24"/>
+          <w:szCs w:val="24"/>
+          <w14:ligatures w14:val="none"/>
+        </w:rPr>
+      </w:pPr>
+      <w:r>
+        <w:rPr>
+          <w:rFonts w:ascii="Times New Roman" w:eastAsia="Times New Roman" w:hAnsi="Times New Roman" w:cs="Times New Roman"/>
+          <w:kern w:val="0"/>
+          <w:sz w:val="24"/>
+          <w:szCs w:val="24"/>
+          <w14:ligatures w14:val="none"/>
+        </w:rPr>
+        <w:t>(</w:t>
+      </w:r>
+      <w:proofErr w:type="gramStart"/>
+      <w:r>
+        <w:rPr>
+          <w:rFonts w:ascii="Times New Roman" w:eastAsia="Times New Roman" w:hAnsi="Times New Roman" w:cs="Times New Roman"/>
+          <w:kern w:val="0"/>
+          <w:sz w:val="24"/>
+          <w:szCs w:val="24"/>
+          <w14:ligatures w14:val="none"/>
+        </w:rPr>
+        <w:t>from</w:t>
+      </w:r>
+      <w:proofErr w:type="gramEnd"/>
+      <w:r>
+        <w:rPr>
+          <w:rFonts w:ascii="Times New Roman" w:eastAsia="Times New Roman" w:hAnsi="Times New Roman" w:cs="Times New Roman"/>
+          <w:kern w:val="0"/>
+          <w:sz w:val="24"/>
+          <w:szCs w:val="24"/>
+          <w14:ligatures w14:val="none"/>
+        </w:rPr>
+        <w:t xml:space="preserve"> any-primitive-type to any-primitive-type and also string along with other types such as </w:t>
+      </w:r>
+      <w:proofErr w:type="spellStart"/>
+      <w:r>
+        <w:rPr>
+          <w:rFonts w:ascii="Times New Roman" w:eastAsia="Times New Roman" w:hAnsi="Times New Roman" w:cs="Times New Roman"/>
+          <w:kern w:val="0"/>
+          <w:sz w:val="24"/>
+          <w:szCs w:val="24"/>
+          <w14:ligatures w14:val="none"/>
+        </w:rPr>
+        <w:t>DateTime</w:t>
+      </w:r>
+      <w:proofErr w:type="spellEnd"/>
+      <w:r>
+        <w:rPr>
+          <w:rFonts w:ascii="Times New Roman" w:eastAsia="Times New Roman" w:hAnsi="Times New Roman" w:cs="Times New Roman"/>
+          <w:kern w:val="0"/>
+          <w:sz w:val="24"/>
+          <w:szCs w:val="24"/>
+          <w14:ligatures w14:val="none"/>
+        </w:rPr>
+        <w:t>, Base64 etc.)</w:t>
+      </w:r>
+    </w:p>
+    <w:p>
+      <w:pPr>
+        <w:spacing w:beforeAutospacing="1" w:after="0" w:afterAutospacing="1" w:line="240" w:lineRule="auto"/>
+        <w:rPr>
+          <w:rFonts w:ascii="Times New Roman" w:eastAsia="Times New Roman" w:hAnsi="Times New Roman" w:cs="Times New Roman"/>
+          <w:kern w:val="0"/>
+          <w:sz w:val="24"/>
+          <w:szCs w:val="24"/>
+          <w14:ligatures w14:val="none"/>
+        </w:rPr>
+      </w:pPr>
+    </w:p>
+    <w:p>
+      <w:pPr>
+        <w:spacing w:beforeAutospacing="1" w:after="0" w:afterAutospacing="1" w:line="240" w:lineRule="auto"/>
+        <w:rPr>
+          <w:rFonts w:ascii="Times New Roman" w:eastAsia="Times New Roman" w:hAnsi="Times New Roman" w:cs="Times New Roman"/>
+          <w:kern w:val="0"/>
+          <w:sz w:val="24"/>
+          <w:szCs w:val="24"/>
+          <w14:ligatures w14:val="none"/>
+        </w:rPr>
+      </w:pPr>
+    </w:p>
+    <w:p>
+      <w:pPr>
+        <w:spacing w:beforeAutospacing="1" w:after="0" w:afterAutospacing="1" w:line="240" w:lineRule="auto"/>
+        <w:rPr>
+          <w:rFonts w:ascii="Times New Roman" w:eastAsia="Times New Roman" w:hAnsi="Times New Roman" w:cs="Times New Roman"/>
+          <w:kern w:val="0"/>
+          <w:sz w:val="24"/>
+          <w:szCs w:val="24"/>
+          <w14:ligatures w14:val="none"/>
+        </w:rPr>
+      </w:pPr>
+    </w:p>
+    <w:p>
+      <w:pPr>
+        <w:spacing w:beforeAutospacing="1" w:after="0" w:afterAutospacing="1" w:line="240" w:lineRule="auto"/>
+        <w:rPr>
+          <w:rFonts w:ascii="Times New Roman" w:eastAsia="Times New Roman" w:hAnsi="Times New Roman" w:cs="Times New Roman"/>
+          <w:kern w:val="0"/>
+          <w:sz w:val="24"/>
+          <w:szCs w:val="24"/>
+          <w14:ligatures w14:val="none"/>
+        </w:rPr>
+      </w:pPr>
+    </w:p>
+    <w:p>
+      <w:pPr>
+        <w:spacing w:beforeAutospacing="1" w:after="0" w:afterAutospacing="1" w:line="240" w:lineRule="auto"/>
+        <w:rPr>
+          <w:rFonts w:ascii="Times New Roman" w:eastAsia="Times New Roman" w:hAnsi="Times New Roman" w:cs="Times New Roman"/>
+          <w:kern w:val="0"/>
+          <w:sz w:val="24"/>
+          <w:szCs w:val="24"/>
+          <w14:ligatures w14:val="none"/>
+        </w:rPr>
+      </w:pPr>
+    </w:p>
+    <w:p>
+      <w:pPr>
+        <w:spacing w:beforeAutospacing="1" w:after="0" w:afterAutospacing="1" w:line="240" w:lineRule="auto"/>
+        <w:rPr>
+          <w:rFonts w:ascii="Times New Roman" w:eastAsia="Times New Roman" w:hAnsi="Times New Roman" w:cs="Times New Roman"/>
+          <w:kern w:val="0"/>
+          <w:sz w:val="24"/>
+          <w:szCs w:val="24"/>
+          <w14:ligatures w14:val="none"/>
+        </w:rPr>
+      </w:pPr>
+    </w:p>
+    <w:p>
+      <w:pPr>
+        <w:spacing w:beforeAutospacing="1" w:after="0" w:afterAutospacing="1" w:line="240" w:lineRule="auto"/>
+        <w:rPr>
+          <w:rFonts w:ascii="Times New Roman" w:eastAsia="Times New Roman" w:hAnsi="Times New Roman" w:cs="Times New Roman"/>
+          <w:kern w:val="0"/>
+          <w:sz w:val="24"/>
+          <w:szCs w:val="24"/>
+          <w14:ligatures w14:val="none"/>
+        </w:rPr>
+      </w:pPr>
+    </w:p>
+    <w:p>
+      <w:pPr>
+        <w:spacing w:before="100" w:beforeAutospacing="1" w:after="100" w:afterAutospacing="1" w:line="240" w:lineRule="auto"/>
+        <w:outlineLvl w:val="3"/>
+        <w:rPr>
+          <w:rFonts w:ascii="Times New Roman" w:eastAsia="Times New Roman" w:hAnsi="Times New Roman" w:cs="Times New Roman"/>
+          <w:kern w:val="0"/>
+          <w:sz w:val="24"/>
+          <w:szCs w:val="24"/>
+          <w14:ligatures w14:val="none"/>
+        </w:rPr>
+      </w:pPr>
+      <w:r>
+        <w:rPr>
+          <w:rFonts w:ascii="Times New Roman" w:eastAsia="Times New Roman" w:hAnsi="Times New Roman" w:cs="Times New Roman"/>
+          <w:kern w:val="0"/>
+          <w:sz w:val="24"/>
+          <w:szCs w:val="24"/>
+          <w14:ligatures w14:val="none"/>
+        </w:rPr>
+        <w:lastRenderedPageBreak/>
+        <w:t>Implicit Casting</w:t>
+      </w:r>
+    </w:p>
+    <w:p>
+      <w:pPr>
+        <w:spacing w:before="100" w:beforeAutospacing="1" w:after="100" w:afterAutospacing="1" w:line="240" w:lineRule="auto"/>
+        <w:rPr>
+          <w:rFonts w:ascii="Times New Roman" w:eastAsia="Times New Roman" w:hAnsi="Times New Roman" w:cs="Times New Roman"/>
+          <w:kern w:val="0"/>
+          <w:sz w:val="24"/>
+          <w:szCs w:val="24"/>
+          <w14:ligatures w14:val="none"/>
+        </w:rPr>
+      </w:pPr>
+      <w:r>
+        <w:rPr>
+          <w:rFonts w:ascii="Times New Roman" w:eastAsia="Times New Roman" w:hAnsi="Times New Roman" w:cs="Times New Roman"/>
+          <w:kern w:val="0"/>
+          <w:sz w:val="24"/>
+          <w:szCs w:val="24"/>
+          <w14:ligatures w14:val="none"/>
+        </w:rPr>
+        <w:t>The 'lower-numerical type' can be automatically (implicitly) converted into 'higher-numerical type'.</w:t>
+      </w:r>
+    </w:p>
+    <w:p>
+      <w:pPr>
+        <w:spacing w:after="0" w:line="240" w:lineRule="auto"/>
+        <w:rPr>
+          <w:rFonts w:ascii="Times New Roman" w:eastAsia="Times New Roman" w:hAnsi="Times New Roman" w:cs="Times New Roman"/>
+          <w:kern w:val="0"/>
+          <w:sz w:val="24"/>
+          <w:szCs w:val="24"/>
+          <w14:ligatures w14:val="none"/>
+        </w:rPr>
+      </w:pPr>
+      <w:r>
+        <w:rPr>
+          <w:rFonts w:ascii="Times New Roman" w:eastAsia="Times New Roman" w:hAnsi="Times New Roman" w:cs="Times New Roman"/>
+          <w:noProof/>
+          <w:kern w:val="0"/>
+          <w:sz w:val="24"/>
+          <w:szCs w:val="24"/>
+          <w14:ligatures w14:val="none"/>
+        </w:rPr>
+        <w:drawing>
+          <wp:inline distT="0" distB="0" distL="0" distR="0" wp14:anchorId="142E0CF2" wp14:editId="4446CFA0">
+            <wp:extent cx="5943600" cy="2994660"/>
+            <wp:effectExtent l="0" t="0" r="0" b="0"/>
+            <wp:docPr id="4" name="Picture 4"/>
+            <wp:cNvGraphicFramePr>
+              <a:graphicFrameLocks xmlns:a="http://schemas.openxmlformats.org/drawingml/2006/main" noChangeAspect="1"/>
+            </wp:cNvGraphicFramePr>
+            <a:graphic xmlns:a="http://schemas.openxmlformats.org/drawingml/2006/main">
+              <a:graphicData uri="http://schemas.openxmlformats.org/drawingml/2006/picture">
+                <pic:pic xmlns:pic="http://schemas.openxmlformats.org/drawingml/2006/picture">
+                  <pic:nvPicPr>
+                    <pic:cNvPr id="0" name="Picture 1"/>
+                    <pic:cNvPicPr>
+                      <a:picLocks noChangeAspect="1" noChangeArrowheads="1"/>
+                    </pic:cNvPicPr>
+                  </pic:nvPicPr>
+                  <pic:blipFill>
+                    <a:blip r:embed="rId5">
+                      <a:extLst>
+                        <a:ext uri="{28A0092B-C50C-407E-A947-70E740481C1C}">
+                          <a14:useLocalDpi xmlns:a14="http://schemas.microsoft.com/office/drawing/2010/main" val="0"/>
+                        </a:ext>
+                      </a:extLst>
+                    </a:blip>
+                    <a:srcRect/>
+                    <a:stretch>
+                      <a:fillRect/>
+                    </a:stretch>
+                  </pic:blipFill>
+                  <pic:spPr bwMode="auto">
+                    <a:xfrm>
+                      <a:off x="0" y="0"/>
+                      <a:ext cx="5943600" cy="2994660"/>
+                    </a:xfrm>
+                    <a:prstGeom prst="rect">
+                      <a:avLst/>
+                    </a:prstGeom>
+                    <a:noFill/>
+                    <a:ln>
+                      <a:noFill/>
+                    </a:ln>
+                  </pic:spPr>
+                </pic:pic>
+              </a:graphicData>
+            </a:graphic>
+          </wp:inline>
+        </w:drawing>
+      </w:r>
+    </w:p>
+    <w:p>
+      <w:pPr>
+        <w:spacing w:beforeAutospacing="1" w:after="0" w:afterAutospacing="1" w:line="240" w:lineRule="auto"/>
+        <w:rPr>
+          <w:rFonts w:ascii="Times New Roman" w:eastAsia="Times New Roman" w:hAnsi="Times New Roman" w:cs="Times New Roman"/>
+          <w:kern w:val="0"/>
+          <w:sz w:val="24"/>
+          <w:szCs w:val="24"/>
+          <w14:ligatures w14:val="none"/>
+        </w:rPr>
+      </w:pPr>
+    </w:p>
+    <w:p>
+      <w:pPr>
+        <w:spacing w:beforeAutospacing="1" w:after="0" w:afterAutospacing="1" w:line="240" w:lineRule="auto"/>
+        <w:rPr>
+          <w:rFonts w:ascii="Times New Roman" w:eastAsia="Times New Roman" w:hAnsi="Times New Roman" w:cs="Times New Roman"/>
+          <w:kern w:val="0"/>
+          <w:sz w:val="24"/>
+          <w:szCs w:val="24"/>
+          <w14:ligatures w14:val="none"/>
+        </w:rPr>
+      </w:pPr>
+    </w:p>
+    <w:p>
+      <w:pPr>
+        <w:spacing w:beforeAutospacing="1" w:after="0" w:afterAutospacing="1" w:line="240" w:lineRule="auto"/>
+        <w:rPr>
+          <w:rFonts w:ascii="Times New Roman" w:eastAsia="Times New Roman" w:hAnsi="Times New Roman" w:cs="Times New Roman"/>
+          <w:kern w:val="0"/>
+          <w:sz w:val="24"/>
+          <w:szCs w:val="24"/>
+          <w14:ligatures w14:val="none"/>
+        </w:rPr>
+      </w:pPr>
+    </w:p>
+    <w:p>
+      <w:pPr>
+        <w:spacing w:beforeAutospacing="1" w:after="0" w:afterAutospacing="1" w:line="240" w:lineRule="auto"/>
+        <w:rPr>
+          <w:rFonts w:ascii="Times New Roman" w:eastAsia="Times New Roman" w:hAnsi="Times New Roman" w:cs="Times New Roman"/>
+          <w:kern w:val="0"/>
+          <w:sz w:val="24"/>
+          <w:szCs w:val="24"/>
+          <w14:ligatures w14:val="none"/>
+        </w:rPr>
+      </w:pPr>
+    </w:p>
+    <w:p>
+      <w:pPr>
+        <w:spacing w:beforeAutospacing="1" w:after="0" w:afterAutospacing="1" w:line="240" w:lineRule="auto"/>
+        <w:rPr>
+          <w:rFonts w:ascii="Times New Roman" w:eastAsia="Times New Roman" w:hAnsi="Times New Roman" w:cs="Times New Roman"/>
+          <w:kern w:val="0"/>
+          <w:sz w:val="24"/>
+          <w:szCs w:val="24"/>
+          <w14:ligatures w14:val="none"/>
+        </w:rPr>
+      </w:pPr>
+    </w:p>
+    <w:p>
+      <w:pPr>
+        <w:spacing w:beforeAutospacing="1" w:after="0" w:afterAutospacing="1" w:line="240" w:lineRule="auto"/>
+        <w:rPr>
+          <w:rFonts w:ascii="Times New Roman" w:eastAsia="Times New Roman" w:hAnsi="Times New Roman" w:cs="Times New Roman"/>
+          <w:kern w:val="0"/>
+          <w:sz w:val="24"/>
+          <w:szCs w:val="24"/>
+          <w14:ligatures w14:val="none"/>
+        </w:rPr>
+      </w:pPr>
+    </w:p>
+    <w:p>
+      <w:pPr>
+        <w:spacing w:beforeAutospacing="1" w:after="0" w:afterAutospacing="1" w:line="240" w:lineRule="auto"/>
+        <w:rPr>
+          <w:rFonts w:ascii="Times New Roman" w:eastAsia="Times New Roman" w:hAnsi="Times New Roman" w:cs="Times New Roman"/>
+          <w:kern w:val="0"/>
+          <w:sz w:val="24"/>
+          <w:szCs w:val="24"/>
+          <w14:ligatures w14:val="none"/>
+        </w:rPr>
+      </w:pPr>
+    </w:p>
+    <w:p>
+      <w:pPr>
+        <w:spacing w:beforeAutospacing="1" w:after="0" w:afterAutospacing="1" w:line="240" w:lineRule="auto"/>
+        <w:rPr>
+          <w:rFonts w:ascii="Times New Roman" w:eastAsia="Times New Roman" w:hAnsi="Times New Roman" w:cs="Times New Roman"/>
+          <w:kern w:val="0"/>
+          <w:sz w:val="24"/>
+          <w:szCs w:val="24"/>
+          <w14:ligatures w14:val="none"/>
+        </w:rPr>
+      </w:pPr>
+    </w:p>
+    <w:p>
+      <w:pPr>
+        <w:spacing w:beforeAutospacing="1" w:after="0" w:afterAutospacing="1" w:line="240" w:lineRule="auto"/>
+        <w:rPr>
+          <w:rFonts w:ascii="Times New Roman" w:eastAsia="Times New Roman" w:hAnsi="Times New Roman" w:cs="Times New Roman"/>
+          <w:kern w:val="0"/>
+          <w:sz w:val="24"/>
+          <w:szCs w:val="24"/>
+          <w14:ligatures w14:val="none"/>
+        </w:rPr>
+      </w:pPr>
+    </w:p>
+    <w:p>
+      <w:pPr>
+        <w:spacing w:beforeAutospacing="1" w:after="0" w:afterAutospacing="1" w:line="240" w:lineRule="auto"/>
+        <w:rPr>
+          <w:rFonts w:ascii="Times New Roman" w:eastAsia="Times New Roman" w:hAnsi="Times New Roman" w:cs="Times New Roman"/>
+          <w:kern w:val="0"/>
+          <w:sz w:val="24"/>
+          <w:szCs w:val="24"/>
+          <w14:ligatures w14:val="none"/>
+        </w:rPr>
+      </w:pPr>
+    </w:p>
+    <w:p>
+      <w:pPr>
+        <w:spacing w:beforeAutospacing="1" w:after="0" w:afterAutospacing="1" w:line="240" w:lineRule="auto"/>
+        <w:rPr>
+          <w:rFonts w:ascii="Times New Roman" w:eastAsia="Times New Roman" w:hAnsi="Times New Roman" w:cs="Times New Roman"/>
+          <w:kern w:val="0"/>
+          <w:sz w:val="24"/>
+          <w:szCs w:val="24"/>
+          <w14:ligatures w14:val="none"/>
+        </w:rPr>
+      </w:pPr>
+    </w:p>
+    <w:p>
+      <w:pPr>
+        <w:spacing w:beforeAutospacing="1" w:after="0" w:afterAutospacing="1" w:line="240" w:lineRule="auto"/>
+        <w:rPr>
+          <w:rFonts w:ascii="Times New Roman" w:eastAsia="Times New Roman" w:hAnsi="Times New Roman" w:cs="Times New Roman"/>
+          <w:kern w:val="0"/>
+          <w:sz w:val="24"/>
+          <w:szCs w:val="24"/>
+          <w14:ligatures w14:val="none"/>
+        </w:rPr>
+      </w:pPr>
+    </w:p>
+    <w:p>
+      <w:pPr>
+        <w:spacing w:before="100" w:beforeAutospacing="1" w:after="100" w:afterAutospacing="1" w:line="240" w:lineRule="auto"/>
+        <w:outlineLvl w:val="3"/>
+        <w:rPr>
+          <w:rFonts w:ascii="Times New Roman" w:eastAsia="Times New Roman" w:hAnsi="Times New Roman" w:cs="Times New Roman"/>
+          <w:kern w:val="0"/>
+          <w:sz w:val="24"/>
+          <w:szCs w:val="24"/>
+          <w14:ligatures w14:val="none"/>
+        </w:rPr>
+      </w:pPr>
+      <w:r>
+        <w:rPr>
+          <w:rFonts w:ascii="Times New Roman" w:eastAsia="Times New Roman" w:hAnsi="Times New Roman" w:cs="Times New Roman"/>
+          <w:kern w:val="0"/>
+          <w:sz w:val="24"/>
+          <w:szCs w:val="24"/>
+          <w14:ligatures w14:val="none"/>
+        </w:rPr>
+        <w:lastRenderedPageBreak/>
+        <w:t>Explicit Casting</w:t>
+      </w:r>
+    </w:p>
+    <w:p>
+      <w:pPr>
+        <w:spacing w:before="100" w:beforeAutospacing="1" w:after="100" w:afterAutospacing="1" w:line="240" w:lineRule="auto"/>
+        <w:rPr>
+          <w:rFonts w:ascii="Times New Roman" w:eastAsia="Times New Roman" w:hAnsi="Times New Roman" w:cs="Times New Roman"/>
+          <w:kern w:val="0"/>
+          <w:sz w:val="24"/>
+          <w:szCs w:val="24"/>
+          <w14:ligatures w14:val="none"/>
+        </w:rPr>
+      </w:pPr>
+      <w:r>
+        <w:rPr>
+          <w:rFonts w:ascii="Times New Roman" w:eastAsia="Times New Roman" w:hAnsi="Times New Roman" w:cs="Times New Roman"/>
+          <w:kern w:val="0"/>
+          <w:sz w:val="24"/>
+          <w:szCs w:val="24"/>
+          <w14:ligatures w14:val="none"/>
+        </w:rPr>
+        <w:t>We can manually convert a value from one data type to another data type, by specifying the destination data type within brackets, at left-hand-side of the source value.</w:t>
+      </w:r>
+    </w:p>
+    <w:p>
+      <w:pPr>
+        <w:spacing w:beforeAutospacing="1" w:after="0" w:afterAutospacing="1" w:line="240" w:lineRule="auto"/>
+        <w:rPr>
+          <w:rFonts w:ascii="Times New Roman" w:eastAsia="Times New Roman" w:hAnsi="Times New Roman" w:cs="Times New Roman"/>
+          <w:kern w:val="0"/>
+          <w:sz w:val="24"/>
+          <w:szCs w:val="24"/>
+          <w14:ligatures w14:val="none"/>
+        </w:rPr>
+      </w:pPr>
+    </w:p>
+    <w:p>
+      <w:pPr>
+        <w:spacing w:beforeAutospacing="1" w:after="0" w:afterAutospacing="1" w:line="240" w:lineRule="auto"/>
+        <w:rPr>
+          <w:rFonts w:ascii="Times New Roman" w:eastAsia="Times New Roman" w:hAnsi="Times New Roman" w:cs="Times New Roman"/>
+          <w:kern w:val="0"/>
+          <w:sz w:val="24"/>
+          <w:szCs w:val="24"/>
+          <w14:ligatures w14:val="none"/>
+        </w:rPr>
+      </w:pPr>
+      <w:proofErr w:type="spellStart"/>
+      <w:r>
+        <w:rPr>
+          <w:rFonts w:ascii="Times New Roman" w:eastAsia="Times New Roman" w:hAnsi="Times New Roman" w:cs="Times New Roman"/>
+          <w:b/>
+          <w:bCs/>
+          <w:kern w:val="0"/>
+          <w:sz w:val="24"/>
+          <w:szCs w:val="24"/>
+          <w14:ligatures w14:val="none"/>
+        </w:rPr>
+        <w:t>Loosy</w:t>
+      </w:r>
+      <w:proofErr w:type="spellEnd"/>
+      <w:r>
+        <w:rPr>
+          <w:rFonts w:ascii="Times New Roman" w:eastAsia="Times New Roman" w:hAnsi="Times New Roman" w:cs="Times New Roman"/>
+          <w:b/>
+          <w:bCs/>
+          <w:kern w:val="0"/>
+          <w:sz w:val="24"/>
+          <w:szCs w:val="24"/>
+          <w14:ligatures w14:val="none"/>
+        </w:rPr>
+        <w:t xml:space="preserve"> conversion:</w:t>
+      </w:r>
+      <w:r>
+        <w:rPr>
+          <w:rFonts w:ascii="Times New Roman" w:eastAsia="Times New Roman" w:hAnsi="Times New Roman" w:cs="Times New Roman"/>
+          <w:kern w:val="0"/>
+          <w:sz w:val="24"/>
+          <w:szCs w:val="24"/>
+          <w14:ligatures w14:val="none"/>
+        </w:rPr>
+        <w:t xml:space="preserve"> If the destination type is not sufficient-enough to store the converted value, the value may </w:t>
+      </w:r>
+      <w:proofErr w:type="spellStart"/>
+      <w:r>
+        <w:rPr>
+          <w:rFonts w:ascii="Times New Roman" w:eastAsia="Times New Roman" w:hAnsi="Times New Roman" w:cs="Times New Roman"/>
+          <w:kern w:val="0"/>
+          <w:sz w:val="24"/>
+          <w:szCs w:val="24"/>
+          <w14:ligatures w14:val="none"/>
+        </w:rPr>
+        <w:t>loose</w:t>
+      </w:r>
+      <w:proofErr w:type="spellEnd"/>
+      <w:r>
+        <w:rPr>
+          <w:rFonts w:ascii="Times New Roman" w:eastAsia="Times New Roman" w:hAnsi="Times New Roman" w:cs="Times New Roman"/>
+          <w:kern w:val="0"/>
+          <w:sz w:val="24"/>
+          <w:szCs w:val="24"/>
+          <w14:ligatures w14:val="none"/>
+        </w:rPr>
+        <w:t>.</w:t>
+      </w:r>
+    </w:p>
+    <w:p>
+      <w:pPr>
+        <w:spacing w:beforeAutospacing="1" w:after="0" w:afterAutospacing="1" w:line="240" w:lineRule="auto"/>
+        <w:rPr>
+          <w:rFonts w:ascii="Times New Roman" w:eastAsia="Times New Roman" w:hAnsi="Times New Roman" w:cs="Times New Roman"/>
+          <w:kern w:val="0"/>
+          <w:sz w:val="24"/>
+          <w:szCs w:val="24"/>
+          <w14:ligatures w14:val="none"/>
+        </w:rPr>
+      </w:pPr>
+    </w:p>
+    <w:p>
+      <w:pPr>
+        <w:spacing w:beforeAutospacing="1" w:after="0" w:afterAutospacing="1" w:line="240" w:lineRule="auto"/>
+        <w:rPr>
+          <w:rFonts w:ascii="Times New Roman" w:eastAsia="Times New Roman" w:hAnsi="Times New Roman" w:cs="Times New Roman"/>
+          <w:kern w:val="0"/>
+          <w:sz w:val="24"/>
+          <w:szCs w:val="24"/>
+          <w14:ligatures w14:val="none"/>
+        </w:rPr>
+      </w:pPr>
+      <w:r>
+        <w:rPr>
+          <w:rFonts w:ascii="Times New Roman" w:eastAsia="Times New Roman" w:hAnsi="Times New Roman" w:cs="Times New Roman"/>
+          <w:b/>
+          <w:bCs/>
+          <w:kern w:val="0"/>
+          <w:sz w:val="24"/>
+          <w:szCs w:val="24"/>
+          <w14:ligatures w14:val="none"/>
+        </w:rPr>
+        <w:t>Syntax:</w:t>
+      </w:r>
+      <w:r>
+        <w:rPr>
+          <w:rFonts w:ascii="Times New Roman" w:eastAsia="Times New Roman" w:hAnsi="Times New Roman" w:cs="Times New Roman"/>
+          <w:kern w:val="0"/>
+          <w:sz w:val="24"/>
+          <w:szCs w:val="24"/>
+          <w14:ligatures w14:val="none"/>
+        </w:rPr>
+        <w:t> </w:t>
+      </w:r>
+      <w:r>
+        <w:rPr>
+          <w:rFonts w:ascii="Consolas" w:eastAsia="Times New Roman" w:hAnsi="Consolas" w:cs="Courier New"/>
+          <w:color w:val="B4690E"/>
+          <w:kern w:val="0"/>
+          <w:sz w:val="26"/>
+          <w:szCs w:val="26"/>
+          <w:bdr w:val="single" w:sz="6" w:space="0" w:color="D1D7DC" w:frame="1"/>
+          <w:shd w:val="clear" w:color="auto" w:fill="FFFFFF"/>
+          <w14:ligatures w14:val="none"/>
+        </w:rPr>
+        <w:t>(</w:t>
+      </w:r>
+      <w:proofErr w:type="spellStart"/>
+      <w:r>
+        <w:rPr>
+          <w:rFonts w:ascii="Consolas" w:eastAsia="Times New Roman" w:hAnsi="Consolas" w:cs="Courier New"/>
+          <w:color w:val="B4690E"/>
+          <w:kern w:val="0"/>
+          <w:sz w:val="26"/>
+          <w:szCs w:val="26"/>
+          <w:bdr w:val="single" w:sz="6" w:space="0" w:color="D1D7DC" w:frame="1"/>
+          <w:shd w:val="clear" w:color="auto" w:fill="FFFFFF"/>
+          <w14:ligatures w14:val="none"/>
+        </w:rPr>
+        <w:t>DestinationDataType</w:t>
+      </w:r>
+      <w:proofErr w:type="spellEnd"/>
+      <w:r>
+        <w:rPr>
+          <w:rFonts w:ascii="Consolas" w:eastAsia="Times New Roman" w:hAnsi="Consolas" w:cs="Courier New"/>
+          <w:color w:val="B4690E"/>
+          <w:kern w:val="0"/>
+          <w:sz w:val="26"/>
+          <w:szCs w:val="26"/>
+          <w:bdr w:val="single" w:sz="6" w:space="0" w:color="D1D7DC" w:frame="1"/>
+          <w:shd w:val="clear" w:color="auto" w:fill="FFFFFF"/>
+          <w14:ligatures w14:val="none"/>
+        </w:rPr>
+        <w:t>)</w:t>
+      </w:r>
+      <w:proofErr w:type="spellStart"/>
+      <w:r>
+        <w:rPr>
+          <w:rFonts w:ascii="Consolas" w:eastAsia="Times New Roman" w:hAnsi="Consolas" w:cs="Courier New"/>
+          <w:color w:val="B4690E"/>
+          <w:kern w:val="0"/>
+          <w:sz w:val="26"/>
+          <w:szCs w:val="26"/>
+          <w:bdr w:val="single" w:sz="6" w:space="0" w:color="D1D7DC" w:frame="1"/>
+          <w:shd w:val="clear" w:color="auto" w:fill="FFFFFF"/>
+          <w14:ligatures w14:val="none"/>
+        </w:rPr>
+        <w:t>SourceValue</w:t>
+      </w:r>
+      <w:proofErr w:type="spellEnd"/>
+    </w:p>
+    <w:p>
+      <w:pPr>
+        <w:spacing w:before="100" w:beforeAutospacing="1" w:after="100" w:afterAutospacing="1" w:line="240" w:lineRule="auto"/>
+        <w:rPr>
+          <w:rFonts w:ascii="Times New Roman" w:eastAsia="Times New Roman" w:hAnsi="Times New Roman" w:cs="Times New Roman"/>
+          <w:kern w:val="0"/>
+          <w:sz w:val="24"/>
+          <w:szCs w:val="24"/>
+          <w14:ligatures w14:val="none"/>
+        </w:rPr>
+      </w:pPr>
+      <w:r>
+        <w:rPr>
+          <w:rFonts w:ascii="Times New Roman" w:eastAsia="Times New Roman" w:hAnsi="Times New Roman" w:cs="Times New Roman"/>
+          <w:kern w:val="0"/>
+          <w:sz w:val="24"/>
+          <w:szCs w:val="24"/>
+          <w14:ligatures w14:val="none"/>
+        </w:rPr>
+        <w:t>1. At all cases in the table of implicit casting.</w:t>
+      </w:r>
+    </w:p>
+    <w:p>
+      <w:pPr>
+        <w:spacing w:before="100" w:beforeAutospacing="1" w:after="100" w:afterAutospacing="1" w:line="240" w:lineRule="auto"/>
+        <w:rPr>
+          <w:rFonts w:ascii="Times New Roman" w:eastAsia="Times New Roman" w:hAnsi="Times New Roman" w:cs="Times New Roman"/>
+          <w:kern w:val="0"/>
+          <w:sz w:val="24"/>
+          <w:szCs w:val="24"/>
+          <w14:ligatures w14:val="none"/>
+        </w:rPr>
+      </w:pPr>
+      <w:r>
+        <w:rPr>
+          <w:rFonts w:ascii="Times New Roman" w:eastAsia="Times New Roman" w:hAnsi="Times New Roman" w:cs="Times New Roman"/>
+          <w:kern w:val="0"/>
+          <w:sz w:val="24"/>
+          <w:szCs w:val="24"/>
+          <w14:ligatures w14:val="none"/>
+        </w:rPr>
+        <w:t>2. At the case in the following table of explicit casting.</w:t>
+      </w:r>
+    </w:p>
+    <w:p>
+      <w:pPr>
+        <w:spacing w:before="100" w:beforeAutospacing="1" w:after="100" w:afterAutospacing="1" w:line="240" w:lineRule="auto"/>
+        <w:rPr>
+          <w:rFonts w:ascii="Times New Roman" w:eastAsia="Times New Roman" w:hAnsi="Times New Roman" w:cs="Times New Roman"/>
+          <w:kern w:val="0"/>
+          <w:sz w:val="24"/>
+          <w:szCs w:val="24"/>
+          <w14:ligatures w14:val="none"/>
+        </w:rPr>
+      </w:pPr>
+      <w:r>
+        <w:rPr>
+          <w:rFonts w:ascii="Times New Roman" w:eastAsia="Times New Roman" w:hAnsi="Times New Roman" w:cs="Times New Roman"/>
+          <w:kern w:val="0"/>
+          <w:sz w:val="24"/>
+          <w:szCs w:val="24"/>
+          <w14:ligatures w14:val="none"/>
+        </w:rPr>
+        <w:t>3. Child class to Parent class.</w:t>
+      </w:r>
+    </w:p>
+    <w:p>
+      <w:pPr>
+        <w:spacing w:beforeAutospacing="1" w:after="0" w:afterAutospacing="1" w:line="240" w:lineRule="auto"/>
+        <w:rPr>
+          <w:rFonts w:ascii="Times New Roman" w:eastAsia="Times New Roman" w:hAnsi="Times New Roman" w:cs="Times New Roman"/>
+          <w:kern w:val="0"/>
+          <w:sz w:val="24"/>
+          <w:szCs w:val="24"/>
+          <w14:ligatures w14:val="none"/>
+        </w:rPr>
+      </w:pPr>
+    </w:p>
+    <w:p>
+      <w:pPr>
+        <w:spacing w:after="0" w:line="240" w:lineRule="auto"/>
+        <w:rPr>
+          <w:rFonts w:ascii="Times New Roman" w:eastAsia="Times New Roman" w:hAnsi="Times New Roman" w:cs="Times New Roman"/>
+          <w:kern w:val="0"/>
+          <w:sz w:val="24"/>
+          <w:szCs w:val="24"/>
+          <w14:ligatures w14:val="none"/>
+        </w:rPr>
+      </w:pPr>
+      <w:r>
+        <w:rPr>
+          <w:rFonts w:ascii="Times New Roman" w:eastAsia="Times New Roman" w:hAnsi="Times New Roman" w:cs="Times New Roman"/>
+          <w:noProof/>
+          <w:kern w:val="0"/>
+          <w:sz w:val="24"/>
+          <w:szCs w:val="24"/>
+          <w14:ligatures w14:val="none"/>
+        </w:rPr>
+        <w:drawing>
+          <wp:inline distT="0" distB="0" distL="0" distR="0" wp14:anchorId="45B36EAA" wp14:editId="02467BD1">
+            <wp:extent cx="5943600" cy="3000375"/>
+            <wp:effectExtent l="0" t="0" r="0" b="9525"/>
+            <wp:docPr id="3" name="Picture 3"/>
+            <wp:cNvGraphicFramePr>
+              <a:graphicFrameLocks xmlns:a="http://schemas.openxmlformats.org/drawingml/2006/main" noChangeAspect="1"/>
+            </wp:cNvGraphicFramePr>
+            <a:graphic xmlns:a="http://schemas.openxmlformats.org/drawingml/2006/main">
+              <a:graphicData uri="http://schemas.openxmlformats.org/drawingml/2006/picture">
+                <pic:pic xmlns:pic="http://schemas.openxmlformats.org/drawingml/2006/picture">
+                  <pic:nvPicPr>
+                    <pic:cNvPr id="0" name="Picture 2"/>
+                    <pic:cNvPicPr>
+                      <a:picLocks noChangeAspect="1" noChangeArrowheads="1"/>
+                    </pic:cNvPicPr>
+                  </pic:nvPicPr>
+                  <pic:blipFill>
+                    <a:blip r:embed="rId6">
+                      <a:extLst>
+                        <a:ext uri="{28A0092B-C50C-407E-A947-70E740481C1C}">
+                          <a14:useLocalDpi xmlns:a14="http://schemas.microsoft.com/office/drawing/2010/main" val="0"/>
+                        </a:ext>
+                      </a:extLst>
+                    </a:blip>
+                    <a:srcRect/>
+                    <a:stretch>
+                      <a:fillRect/>
+                    </a:stretch>
+                  </pic:blipFill>
+                  <pic:spPr bwMode="auto">
+                    <a:xfrm>
+                      <a:off x="0" y="0"/>
+                      <a:ext cx="5943600" cy="3000375"/>
+                    </a:xfrm>
+                    <a:prstGeom prst="rect">
+                      <a:avLst/>
+                    </a:prstGeom>
+                    <a:noFill/>
+                    <a:ln>
+                      <a:noFill/>
+                    </a:ln>
+                  </pic:spPr>
+                </pic:pic>
+              </a:graphicData>
+            </a:graphic>
+          </wp:inline>
+        </w:drawing>
+      </w:r>
+    </w:p>
+    <w:p>
+      <w:pPr>
+        <w:spacing w:beforeAutospacing="1" w:after="0" w:afterAutospacing="1" w:line="240" w:lineRule="auto"/>
+        <w:rPr>
+          <w:rFonts w:ascii="Times New Roman" w:eastAsia="Times New Roman" w:hAnsi="Times New Roman" w:cs="Times New Roman"/>
+          <w:kern w:val="0"/>
+          <w:sz w:val="24"/>
+          <w:szCs w:val="24"/>
+          <w14:ligatures w14:val="none"/>
+        </w:rPr>
+      </w:pPr>
+    </w:p>
+    <w:p>
+      <w:pPr>
+        <w:spacing w:beforeAutospacing="1" w:after="0" w:afterAutospacing="1" w:line="240" w:lineRule="auto"/>
+        <w:rPr>
+          <w:rFonts w:ascii="Times New Roman" w:eastAsia="Times New Roman" w:hAnsi="Times New Roman" w:cs="Times New Roman"/>
+          <w:kern w:val="0"/>
+          <w:sz w:val="24"/>
+          <w:szCs w:val="24"/>
+          <w14:ligatures w14:val="none"/>
+        </w:rPr>
+      </w:pPr>
+    </w:p>
+    <w:p>
+      <w:pPr>
+        <w:spacing w:beforeAutospacing="1" w:after="0" w:afterAutospacing="1" w:line="240" w:lineRule="auto"/>
+        <w:rPr>
+          <w:rFonts w:ascii="Times New Roman" w:eastAsia="Times New Roman" w:hAnsi="Times New Roman" w:cs="Times New Roman"/>
+          <w:kern w:val="0"/>
+          <w:sz w:val="24"/>
+          <w:szCs w:val="24"/>
+          <w14:ligatures w14:val="none"/>
+        </w:rPr>
+      </w:pPr>
+    </w:p>
+    <w:p>
+      <w:pPr>
+        <w:spacing w:before="100" w:beforeAutospacing="1" w:after="100" w:afterAutospacing="1" w:line="240" w:lineRule="auto"/>
+        <w:outlineLvl w:val="3"/>
+        <w:rPr>
+          <w:rFonts w:ascii="Times New Roman" w:eastAsia="Times New Roman" w:hAnsi="Times New Roman" w:cs="Times New Roman"/>
+          <w:kern w:val="0"/>
+          <w:sz w:val="24"/>
+          <w:szCs w:val="24"/>
+          <w14:ligatures w14:val="none"/>
+        </w:rPr>
+      </w:pPr>
+      <w:r>
+        <w:rPr>
+          <w:rFonts w:ascii="Times New Roman" w:eastAsia="Times New Roman" w:hAnsi="Times New Roman" w:cs="Times New Roman"/>
+          <w:kern w:val="0"/>
+          <w:sz w:val="24"/>
+          <w:szCs w:val="24"/>
+          <w14:ligatures w14:val="none"/>
+        </w:rPr>
+        <w:lastRenderedPageBreak/>
+        <w:t>Parse</w:t>
+      </w:r>
+    </w:p>
+    <w:p>
+      <w:pPr>
+        <w:spacing w:before="100" w:beforeAutospacing="1" w:after="100" w:afterAutospacing="1" w:line="240" w:lineRule="auto"/>
+        <w:rPr>
+          <w:rFonts w:ascii="Times New Roman" w:eastAsia="Times New Roman" w:hAnsi="Times New Roman" w:cs="Times New Roman"/>
+          <w:kern w:val="0"/>
+          <w:sz w:val="24"/>
+          <w:szCs w:val="24"/>
+          <w14:ligatures w14:val="none"/>
+        </w:rPr>
+      </w:pPr>
+      <w:r>
+        <w:rPr>
+          <w:rFonts w:ascii="Times New Roman" w:eastAsia="Times New Roman" w:hAnsi="Times New Roman" w:cs="Times New Roman"/>
+          <w:kern w:val="0"/>
+          <w:sz w:val="24"/>
+          <w:szCs w:val="24"/>
+          <w14:ligatures w14:val="none"/>
+        </w:rPr>
+        <w:t>The string value can be converted into any numerical data type, by using "Parsing" technique.</w:t>
+      </w:r>
+    </w:p>
+    <w:p>
+      <w:pPr>
+        <w:spacing w:before="100" w:beforeAutospacing="1" w:after="100" w:afterAutospacing="1" w:line="240" w:lineRule="auto"/>
+        <w:rPr>
+          <w:rFonts w:ascii="Times New Roman" w:eastAsia="Times New Roman" w:hAnsi="Times New Roman" w:cs="Times New Roman"/>
+          <w:kern w:val="0"/>
+          <w:sz w:val="24"/>
+          <w:szCs w:val="24"/>
+          <w14:ligatures w14:val="none"/>
+        </w:rPr>
+      </w:pPr>
+      <w:proofErr w:type="spellStart"/>
+      <w:r>
+        <w:rPr>
+          <w:rFonts w:ascii="Times New Roman" w:eastAsia="Times New Roman" w:hAnsi="Times New Roman" w:cs="Times New Roman"/>
+          <w:kern w:val="0"/>
+          <w:sz w:val="24"/>
+          <w:szCs w:val="24"/>
+          <w14:ligatures w14:val="none"/>
+        </w:rPr>
+        <w:t>Eg</w:t>
+      </w:r>
+      <w:proofErr w:type="spellEnd"/>
+      <w:r>
+        <w:rPr>
+          <w:rFonts w:ascii="Times New Roman" w:eastAsia="Times New Roman" w:hAnsi="Times New Roman" w:cs="Times New Roman"/>
+          <w:kern w:val="0"/>
+          <w:sz w:val="24"/>
+          <w:szCs w:val="24"/>
+          <w14:ligatures w14:val="none"/>
+        </w:rPr>
+        <w:t>:  string à int</w:t>
+      </w:r>
+    </w:p>
+    <w:p>
+      <w:pPr>
+        <w:spacing w:before="100" w:beforeAutospacing="1" w:after="100" w:afterAutospacing="1" w:line="240" w:lineRule="auto"/>
+        <w:rPr>
+          <w:rFonts w:ascii="Times New Roman" w:eastAsia="Times New Roman" w:hAnsi="Times New Roman" w:cs="Times New Roman"/>
+          <w:kern w:val="0"/>
+          <w:sz w:val="24"/>
+          <w:szCs w:val="24"/>
+          <w14:ligatures w14:val="none"/>
+        </w:rPr>
+      </w:pPr>
+      <w:r>
+        <w:rPr>
+          <w:rFonts w:ascii="Times New Roman" w:eastAsia="Times New Roman" w:hAnsi="Times New Roman" w:cs="Times New Roman"/>
+          <w:kern w:val="0"/>
+          <w:sz w:val="24"/>
+          <w:szCs w:val="24"/>
+          <w14:ligatures w14:val="none"/>
+        </w:rPr>
+        <w:t xml:space="preserve">The source value must contain digits only; shouldn't contain spaces, </w:t>
+      </w:r>
+      <w:proofErr w:type="gramStart"/>
+      <w:r>
+        <w:rPr>
+          <w:rFonts w:ascii="Times New Roman" w:eastAsia="Times New Roman" w:hAnsi="Times New Roman" w:cs="Times New Roman"/>
+          <w:kern w:val="0"/>
+          <w:sz w:val="24"/>
+          <w:szCs w:val="24"/>
+          <w14:ligatures w14:val="none"/>
+        </w:rPr>
+        <w:t>alphabets</w:t>
+      </w:r>
+      <w:proofErr w:type="gramEnd"/>
+      <w:r>
+        <w:rPr>
+          <w:rFonts w:ascii="Times New Roman" w:eastAsia="Times New Roman" w:hAnsi="Times New Roman" w:cs="Times New Roman"/>
+          <w:kern w:val="0"/>
+          <w:sz w:val="24"/>
+          <w:szCs w:val="24"/>
+          <w14:ligatures w14:val="none"/>
+        </w:rPr>
+        <w:t xml:space="preserve"> or special characters.</w:t>
+      </w:r>
+    </w:p>
+    <w:p>
+      <w:pPr>
+        <w:spacing w:before="100" w:beforeAutospacing="1" w:after="100" w:afterAutospacing="1" w:line="240" w:lineRule="auto"/>
+        <w:rPr>
+          <w:rFonts w:ascii="Times New Roman" w:eastAsia="Times New Roman" w:hAnsi="Times New Roman" w:cs="Times New Roman"/>
+          <w:kern w:val="0"/>
+          <w:sz w:val="24"/>
+          <w:szCs w:val="24"/>
+          <w14:ligatures w14:val="none"/>
+        </w:rPr>
+      </w:pPr>
+      <w:r>
+        <w:rPr>
+          <w:rFonts w:ascii="Times New Roman" w:eastAsia="Times New Roman" w:hAnsi="Times New Roman" w:cs="Times New Roman"/>
+          <w:kern w:val="0"/>
+          <w:sz w:val="24"/>
+          <w:szCs w:val="24"/>
+          <w14:ligatures w14:val="none"/>
+        </w:rPr>
+        <w:t xml:space="preserve">If the source value is invalid, it raises </w:t>
+      </w:r>
+      <w:proofErr w:type="spellStart"/>
+      <w:r>
+        <w:rPr>
+          <w:rFonts w:ascii="Times New Roman" w:eastAsia="Times New Roman" w:hAnsi="Times New Roman" w:cs="Times New Roman"/>
+          <w:kern w:val="0"/>
+          <w:sz w:val="24"/>
+          <w:szCs w:val="24"/>
+          <w14:ligatures w14:val="none"/>
+        </w:rPr>
+        <w:t>FormatException</w:t>
+      </w:r>
+      <w:proofErr w:type="spellEnd"/>
+      <w:r>
+        <w:rPr>
+          <w:rFonts w:ascii="Times New Roman" w:eastAsia="Times New Roman" w:hAnsi="Times New Roman" w:cs="Times New Roman"/>
+          <w:kern w:val="0"/>
+          <w:sz w:val="24"/>
+          <w:szCs w:val="24"/>
+          <w14:ligatures w14:val="none"/>
+        </w:rPr>
+        <w:t>.</w:t>
+      </w:r>
+    </w:p>
+    <w:p>
+      <w:pPr>
+        <w:spacing w:beforeAutospacing="1" w:after="0" w:afterAutospacing="1" w:line="240" w:lineRule="auto"/>
+        <w:rPr>
+          <w:rFonts w:ascii="Times New Roman" w:eastAsia="Times New Roman" w:hAnsi="Times New Roman" w:cs="Times New Roman"/>
+          <w:kern w:val="0"/>
+          <w:sz w:val="24"/>
+          <w:szCs w:val="24"/>
+          <w14:ligatures w14:val="none"/>
+        </w:rPr>
+      </w:pPr>
+      <w:r>
+        <w:rPr>
+          <w:rFonts w:ascii="Times New Roman" w:eastAsia="Times New Roman" w:hAnsi="Times New Roman" w:cs="Times New Roman"/>
+          <w:b/>
+          <w:bCs/>
+          <w:kern w:val="0"/>
+          <w:sz w:val="24"/>
+          <w:szCs w:val="24"/>
+          <w14:ligatures w14:val="none"/>
+        </w:rPr>
+        <w:t>Syntax:</w:t>
+      </w:r>
+      <w:r>
+        <w:rPr>
+          <w:rFonts w:ascii="Times New Roman" w:eastAsia="Times New Roman" w:hAnsi="Times New Roman" w:cs="Times New Roman"/>
+          <w:kern w:val="0"/>
+          <w:sz w:val="24"/>
+          <w:szCs w:val="24"/>
+          <w14:ligatures w14:val="none"/>
+        </w:rPr>
+        <w:t> </w:t>
+      </w:r>
+      <w:proofErr w:type="spellStart"/>
+      <w:r>
+        <w:rPr>
+          <w:rFonts w:ascii="Consolas" w:eastAsia="Times New Roman" w:hAnsi="Consolas" w:cs="Courier New"/>
+          <w:color w:val="B4690E"/>
+          <w:kern w:val="0"/>
+          <w:sz w:val="26"/>
+          <w:szCs w:val="26"/>
+          <w:bdr w:val="single" w:sz="6" w:space="0" w:color="D1D7DC" w:frame="1"/>
+          <w:shd w:val="clear" w:color="auto" w:fill="FFFFFF"/>
+          <w14:ligatures w14:val="none"/>
+        </w:rPr>
+        <w:t>DestinationDataType.Parse</w:t>
+      </w:r>
+      <w:proofErr w:type="spellEnd"/>
+      <w:r>
+        <w:rPr>
+          <w:rFonts w:ascii="Consolas" w:eastAsia="Times New Roman" w:hAnsi="Consolas" w:cs="Courier New"/>
+          <w:color w:val="B4690E"/>
+          <w:kern w:val="0"/>
+          <w:sz w:val="26"/>
+          <w:szCs w:val="26"/>
+          <w:bdr w:val="single" w:sz="6" w:space="0" w:color="D1D7DC" w:frame="1"/>
+          <w:shd w:val="clear" w:color="auto" w:fill="FFFFFF"/>
+          <w14:ligatures w14:val="none"/>
+        </w:rPr>
+        <w:t>(</w:t>
+      </w:r>
+      <w:proofErr w:type="spellStart"/>
+      <w:r>
+        <w:rPr>
+          <w:rFonts w:ascii="Consolas" w:eastAsia="Times New Roman" w:hAnsi="Consolas" w:cs="Courier New"/>
+          <w:color w:val="B4690E"/>
+          <w:kern w:val="0"/>
+          <w:sz w:val="26"/>
+          <w:szCs w:val="26"/>
+          <w:bdr w:val="single" w:sz="6" w:space="0" w:color="D1D7DC" w:frame="1"/>
+          <w:shd w:val="clear" w:color="auto" w:fill="FFFFFF"/>
+          <w14:ligatures w14:val="none"/>
+        </w:rPr>
+        <w:t>SourceValue</w:t>
+      </w:r>
+      <w:proofErr w:type="spellEnd"/>
+      <w:r>
+        <w:rPr>
+          <w:rFonts w:ascii="Consolas" w:eastAsia="Times New Roman" w:hAnsi="Consolas" w:cs="Courier New"/>
+          <w:color w:val="B4690E"/>
+          <w:kern w:val="0"/>
+          <w:sz w:val="26"/>
+          <w:szCs w:val="26"/>
+          <w:bdr w:val="single" w:sz="6" w:space="0" w:color="D1D7DC" w:frame="1"/>
+          <w:shd w:val="clear" w:color="auto" w:fill="FFFFFF"/>
+          <w14:ligatures w14:val="none"/>
+        </w:rPr>
+        <w:t>)</w:t>
+      </w:r>
+    </w:p>
+    <w:p>
+      <w:pPr>
+        <w:spacing w:before="100" w:beforeAutospacing="1" w:after="100" w:afterAutospacing="1" w:line="240" w:lineRule="auto"/>
+        <w:outlineLvl w:val="3"/>
+        <w:rPr>
+          <w:rFonts w:ascii="Times New Roman" w:eastAsia="Times New Roman" w:hAnsi="Times New Roman" w:cs="Times New Roman"/>
+          <w:kern w:val="0"/>
+          <w:sz w:val="24"/>
+          <w:szCs w:val="24"/>
+          <w14:ligatures w14:val="none"/>
+        </w:rPr>
+      </w:pPr>
+      <w:proofErr w:type="spellStart"/>
+      <w:r>
+        <w:rPr>
+          <w:rFonts w:ascii="Times New Roman" w:eastAsia="Times New Roman" w:hAnsi="Times New Roman" w:cs="Times New Roman"/>
+          <w:kern w:val="0"/>
+          <w:sz w:val="24"/>
+          <w:szCs w:val="24"/>
+          <w14:ligatures w14:val="none"/>
+        </w:rPr>
+        <w:t>TryParse</w:t>
+      </w:r>
+      <w:proofErr w:type="spellEnd"/>
+    </w:p>
+    <w:p>
+      <w:pPr>
+        <w:spacing w:after="0" w:line="240" w:lineRule="auto"/>
+        <w:rPr>
+          <w:rFonts w:ascii="Times New Roman" w:eastAsia="Times New Roman" w:hAnsi="Times New Roman" w:cs="Times New Roman"/>
+          <w:kern w:val="0"/>
+          <w:sz w:val="24"/>
+          <w:szCs w:val="24"/>
+          <w14:ligatures w14:val="none"/>
+        </w:rPr>
+      </w:pPr>
+      <w:r>
+        <w:rPr>
+          <w:rFonts w:ascii="Times New Roman" w:eastAsia="Times New Roman" w:hAnsi="Times New Roman" w:cs="Times New Roman"/>
+          <w:noProof/>
+          <w:kern w:val="0"/>
+          <w:sz w:val="24"/>
+          <w:szCs w:val="24"/>
+          <w14:ligatures w14:val="none"/>
+        </w:rPr>
+        <w:drawing>
+          <wp:inline distT="0" distB="0" distL="0" distR="0" wp14:anchorId="0FA945EE" wp14:editId="7C0CF0F1">
+            <wp:extent cx="5943600" cy="3387725"/>
+            <wp:effectExtent l="0" t="0" r="0" b="3175"/>
+            <wp:docPr id="2" name="Picture 2"/>
+            <wp:cNvGraphicFramePr>
+              <a:graphicFrameLocks xmlns:a="http://schemas.openxmlformats.org/drawingml/2006/main" noChangeAspect="1"/>
+            </wp:cNvGraphicFramePr>
+            <a:graphic xmlns:a="http://schemas.openxmlformats.org/drawingml/2006/main">
+              <a:graphicData uri="http://schemas.openxmlformats.org/drawingml/2006/picture">
+                <pic:pic xmlns:pic="http://schemas.openxmlformats.org/drawingml/2006/picture">
+                  <pic:nvPicPr>
+                    <pic:cNvPr id="0" name="Picture 3"/>
+                    <pic:cNvPicPr>
+                      <a:picLocks noChangeAspect="1" noChangeArrowheads="1"/>
+                    </pic:cNvPicPr>
+                  </pic:nvPicPr>
+                  <pic:blipFill>
+                    <a:blip r:embed="rId7">
+                      <a:extLst>
+                        <a:ext uri="{28A0092B-C50C-407E-A947-70E740481C1C}">
+                          <a14:useLocalDpi xmlns:a14="http://schemas.microsoft.com/office/drawing/2010/main" val="0"/>
+                        </a:ext>
+                      </a:extLst>
+                    </a:blip>
+                    <a:srcRect/>
+                    <a:stretch>
+                      <a:fillRect/>
+                    </a:stretch>
+                  </pic:blipFill>
+                  <pic:spPr bwMode="auto">
+                    <a:xfrm>
+                      <a:off x="0" y="0"/>
+                      <a:ext cx="5943600" cy="3387725"/>
+                    </a:xfrm>
+                    <a:prstGeom prst="rect">
+                      <a:avLst/>
+                    </a:prstGeom>
+                    <a:noFill/>
+                    <a:ln>
+                      <a:noFill/>
+                    </a:ln>
+                  </pic:spPr>
+                </pic:pic>
+              </a:graphicData>
+            </a:graphic>
+          </wp:inline>
+        </w:drawing>
+      </w:r>
+    </w:p>
+    <w:p>
+      <w:pPr>
+        <w:spacing w:before="100" w:beforeAutospacing="1" w:after="100" w:afterAutospacing="1" w:line="240" w:lineRule="auto"/>
+        <w:rPr>
+          <w:rFonts w:ascii="Times New Roman" w:eastAsia="Times New Roman" w:hAnsi="Times New Roman" w:cs="Times New Roman"/>
+          <w:kern w:val="0"/>
+          <w:sz w:val="24"/>
+          <w:szCs w:val="24"/>
+          <w14:ligatures w14:val="none"/>
+        </w:rPr>
+      </w:pPr>
+      <w:r>
+        <w:rPr>
+          <w:rFonts w:ascii="Times New Roman" w:eastAsia="Times New Roman" w:hAnsi="Times New Roman" w:cs="Times New Roman"/>
+          <w:kern w:val="0"/>
+          <w:sz w:val="24"/>
+          <w:szCs w:val="24"/>
+          <w14:ligatures w14:val="none"/>
+        </w:rPr>
+        <w:t>The string value can be converted into any numerical data type, by using "</w:t>
+      </w:r>
+      <w:proofErr w:type="spellStart"/>
+      <w:r>
+        <w:rPr>
+          <w:rFonts w:ascii="Times New Roman" w:eastAsia="Times New Roman" w:hAnsi="Times New Roman" w:cs="Times New Roman"/>
+          <w:kern w:val="0"/>
+          <w:sz w:val="24"/>
+          <w:szCs w:val="24"/>
+          <w14:ligatures w14:val="none"/>
+        </w:rPr>
+        <w:t>TryParse</w:t>
+      </w:r>
+      <w:proofErr w:type="spellEnd"/>
+      <w:r>
+        <w:rPr>
+          <w:rFonts w:ascii="Times New Roman" w:eastAsia="Times New Roman" w:hAnsi="Times New Roman" w:cs="Times New Roman"/>
+          <w:kern w:val="0"/>
+          <w:sz w:val="24"/>
+          <w:szCs w:val="24"/>
+          <w14:ligatures w14:val="none"/>
+        </w:rPr>
+        <w:t>" technique (same as "parse"); but it checks the source value before attempting to parse.</w:t>
+      </w:r>
+    </w:p>
+    <w:p>
+      <w:pPr>
+        <w:spacing w:before="100" w:beforeAutospacing="1" w:after="100" w:afterAutospacing="1" w:line="240" w:lineRule="auto"/>
+        <w:rPr>
+          <w:rFonts w:ascii="Times New Roman" w:eastAsia="Times New Roman" w:hAnsi="Times New Roman" w:cs="Times New Roman"/>
+          <w:kern w:val="0"/>
+          <w:sz w:val="24"/>
+          <w:szCs w:val="24"/>
+          <w14:ligatures w14:val="none"/>
+        </w:rPr>
+      </w:pPr>
+      <w:proofErr w:type="spellStart"/>
+      <w:r>
+        <w:rPr>
+          <w:rFonts w:ascii="Times New Roman" w:eastAsia="Times New Roman" w:hAnsi="Times New Roman" w:cs="Times New Roman"/>
+          <w:kern w:val="0"/>
+          <w:sz w:val="24"/>
+          <w:szCs w:val="24"/>
+          <w14:ligatures w14:val="none"/>
+        </w:rPr>
+        <w:t>Eg</w:t>
+      </w:r>
+      <w:proofErr w:type="spellEnd"/>
+      <w:r>
+        <w:rPr>
+          <w:rFonts w:ascii="Times New Roman" w:eastAsia="Times New Roman" w:hAnsi="Times New Roman" w:cs="Times New Roman"/>
+          <w:kern w:val="0"/>
+          <w:sz w:val="24"/>
+          <w:szCs w:val="24"/>
+          <w14:ligatures w14:val="none"/>
+        </w:rPr>
+        <w:t>:  string -&gt; int</w:t>
+      </w:r>
+    </w:p>
+    <w:p>
+      <w:pPr>
+        <w:spacing w:beforeAutospacing="1" w:after="0" w:afterAutospacing="1" w:line="240" w:lineRule="auto"/>
+        <w:rPr>
+          <w:rFonts w:ascii="Times New Roman" w:eastAsia="Times New Roman" w:hAnsi="Times New Roman" w:cs="Times New Roman"/>
+          <w:kern w:val="0"/>
+          <w:sz w:val="24"/>
+          <w:szCs w:val="24"/>
+          <w14:ligatures w14:val="none"/>
+        </w:rPr>
+      </w:pPr>
+    </w:p>
+    <w:p>
+      <w:pPr>
+        <w:spacing w:before="100" w:beforeAutospacing="1" w:after="100" w:afterAutospacing="1" w:line="240" w:lineRule="auto"/>
+        <w:rPr>
+          <w:rFonts w:ascii="Times New Roman" w:eastAsia="Times New Roman" w:hAnsi="Times New Roman" w:cs="Times New Roman"/>
+          <w:kern w:val="0"/>
+          <w:sz w:val="24"/>
+          <w:szCs w:val="24"/>
+          <w14:ligatures w14:val="none"/>
+        </w:rPr>
+      </w:pPr>
+      <w:r>
+        <w:rPr>
+          <w:rFonts w:ascii="Times New Roman" w:eastAsia="Times New Roman" w:hAnsi="Times New Roman" w:cs="Times New Roman"/>
+          <w:kern w:val="0"/>
+          <w:sz w:val="24"/>
+          <w:szCs w:val="24"/>
+          <w14:ligatures w14:val="none"/>
+        </w:rPr>
+        <w:t>If the source value is invalid, it returns false; It doesn't raise any exception in this case.</w:t>
+      </w:r>
+    </w:p>
+    <w:p>
+      <w:pPr>
+        <w:spacing w:before="100" w:beforeAutospacing="1" w:after="100" w:afterAutospacing="1" w:line="240" w:lineRule="auto"/>
+        <w:rPr>
+          <w:rFonts w:ascii="Times New Roman" w:eastAsia="Times New Roman" w:hAnsi="Times New Roman" w:cs="Times New Roman"/>
+          <w:kern w:val="0"/>
+          <w:sz w:val="24"/>
+          <w:szCs w:val="24"/>
+          <w14:ligatures w14:val="none"/>
+        </w:rPr>
+      </w:pPr>
+      <w:r>
+        <w:rPr>
+          <w:rFonts w:ascii="Times New Roman" w:eastAsia="Times New Roman" w:hAnsi="Times New Roman" w:cs="Times New Roman"/>
+          <w:kern w:val="0"/>
+          <w:sz w:val="24"/>
+          <w:szCs w:val="24"/>
+          <w14:ligatures w14:val="none"/>
+        </w:rPr>
+        <w:t>If the source value is valid, it returns true [indicates conversion is successful]</w:t>
+      </w:r>
+    </w:p>
+    <w:p>
+      <w:pPr>
+        <w:spacing w:before="100" w:beforeAutospacing="1" w:after="100" w:afterAutospacing="1" w:line="240" w:lineRule="auto"/>
+        <w:rPr>
+          <w:rFonts w:ascii="Times New Roman" w:eastAsia="Times New Roman" w:hAnsi="Times New Roman" w:cs="Times New Roman"/>
+          <w:kern w:val="0"/>
+          <w:sz w:val="24"/>
+          <w:szCs w:val="24"/>
+          <w14:ligatures w14:val="none"/>
+        </w:rPr>
+      </w:pPr>
+      <w:r>
+        <w:rPr>
+          <w:rFonts w:ascii="Times New Roman" w:eastAsia="Times New Roman" w:hAnsi="Times New Roman" w:cs="Times New Roman"/>
+          <w:kern w:val="0"/>
+          <w:sz w:val="24"/>
+          <w:szCs w:val="24"/>
+          <w14:ligatures w14:val="none"/>
+        </w:rPr>
+        <w:lastRenderedPageBreak/>
+        <w:t xml:space="preserve">It avoids </w:t>
+      </w:r>
+      <w:proofErr w:type="spellStart"/>
+      <w:r>
+        <w:rPr>
+          <w:rFonts w:ascii="Times New Roman" w:eastAsia="Times New Roman" w:hAnsi="Times New Roman" w:cs="Times New Roman"/>
+          <w:kern w:val="0"/>
+          <w:sz w:val="24"/>
+          <w:szCs w:val="24"/>
+          <w14:ligatures w14:val="none"/>
+        </w:rPr>
+        <w:t>FormatException</w:t>
+      </w:r>
+      <w:proofErr w:type="spellEnd"/>
+      <w:r>
+        <w:rPr>
+          <w:rFonts w:ascii="Times New Roman" w:eastAsia="Times New Roman" w:hAnsi="Times New Roman" w:cs="Times New Roman"/>
+          <w:kern w:val="0"/>
+          <w:sz w:val="24"/>
+          <w:szCs w:val="24"/>
+          <w14:ligatures w14:val="none"/>
+        </w:rPr>
+        <w:t>.</w:t>
+      </w:r>
+    </w:p>
+    <w:p>
+      <w:pPr>
+        <w:spacing w:beforeAutospacing="1" w:after="0" w:afterAutospacing="1" w:line="240" w:lineRule="auto"/>
+        <w:rPr>
+          <w:rFonts w:ascii="Times New Roman" w:eastAsia="Times New Roman" w:hAnsi="Times New Roman" w:cs="Times New Roman"/>
+          <w:kern w:val="0"/>
+          <w:sz w:val="24"/>
+          <w:szCs w:val="24"/>
+          <w14:ligatures w14:val="none"/>
+        </w:rPr>
+      </w:pPr>
+      <w:r>
+        <w:rPr>
+          <w:rFonts w:ascii="Consolas" w:eastAsia="Times New Roman" w:hAnsi="Consolas" w:cs="Courier New"/>
+          <w:color w:val="B4690E"/>
+          <w:kern w:val="0"/>
+          <w:sz w:val="26"/>
+          <w:szCs w:val="26"/>
+          <w:bdr w:val="single" w:sz="6" w:space="0" w:color="D1D7DC" w:frame="1"/>
+          <w:shd w:val="clear" w:color="auto" w:fill="FFFFFF"/>
+          <w14:ligatures w14:val="none"/>
+        </w:rPr>
+        <w:t>bool variable = </w:t>
+      </w:r>
+      <w:proofErr w:type="spellStart"/>
+      <w:r>
+        <w:rPr>
+          <w:rFonts w:ascii="Consolas" w:eastAsia="Times New Roman" w:hAnsi="Consolas" w:cs="Courier New"/>
+          <w:i/>
+          <w:iCs/>
+          <w:color w:val="B4690E"/>
+          <w:kern w:val="0"/>
+          <w:sz w:val="26"/>
+          <w:szCs w:val="26"/>
+          <w:bdr w:val="single" w:sz="6" w:space="0" w:color="D1D7DC" w:frame="1"/>
+          <w:shd w:val="clear" w:color="auto" w:fill="FFFFFF"/>
+          <w14:ligatures w14:val="none"/>
+        </w:rPr>
+        <w:t>DestinationType</w:t>
+      </w:r>
+      <w:r>
+        <w:rPr>
+          <w:rFonts w:ascii="Consolas" w:eastAsia="Times New Roman" w:hAnsi="Consolas" w:cs="Courier New"/>
+          <w:color w:val="B4690E"/>
+          <w:kern w:val="0"/>
+          <w:sz w:val="26"/>
+          <w:szCs w:val="26"/>
+          <w:bdr w:val="single" w:sz="6" w:space="0" w:color="D1D7DC" w:frame="1"/>
+          <w:shd w:val="clear" w:color="auto" w:fill="FFFFFF"/>
+          <w14:ligatures w14:val="none"/>
+        </w:rPr>
+        <w:t>.TryParse</w:t>
+      </w:r>
+      <w:proofErr w:type="spellEnd"/>
+      <w:r>
+        <w:rPr>
+          <w:rFonts w:ascii="Consolas" w:eastAsia="Times New Roman" w:hAnsi="Consolas" w:cs="Courier New"/>
+          <w:color w:val="B4690E"/>
+          <w:kern w:val="0"/>
+          <w:sz w:val="26"/>
+          <w:szCs w:val="26"/>
+          <w:bdr w:val="single" w:sz="6" w:space="0" w:color="D1D7DC" w:frame="1"/>
+          <w:shd w:val="clear" w:color="auto" w:fill="FFFFFF"/>
+          <w14:ligatures w14:val="none"/>
+        </w:rPr>
+        <w:t>(</w:t>
+      </w:r>
+      <w:proofErr w:type="spellStart"/>
+      <w:r>
+        <w:rPr>
+          <w:rFonts w:ascii="Consolas" w:eastAsia="Times New Roman" w:hAnsi="Consolas" w:cs="Courier New"/>
+          <w:i/>
+          <w:iCs/>
+          <w:color w:val="B4690E"/>
+          <w:kern w:val="0"/>
+          <w:sz w:val="26"/>
+          <w:szCs w:val="26"/>
+          <w:bdr w:val="single" w:sz="6" w:space="0" w:color="D1D7DC" w:frame="1"/>
+          <w:shd w:val="clear" w:color="auto" w:fill="FFFFFF"/>
+          <w14:ligatures w14:val="none"/>
+        </w:rPr>
+        <w:t>SourceValue</w:t>
+      </w:r>
+      <w:proofErr w:type="spellEnd"/>
+      <w:r>
+        <w:rPr>
+          <w:rFonts w:ascii="Consolas" w:eastAsia="Times New Roman" w:hAnsi="Consolas" w:cs="Courier New"/>
+          <w:color w:val="B4690E"/>
+          <w:kern w:val="0"/>
+          <w:sz w:val="26"/>
+          <w:szCs w:val="26"/>
+          <w:bdr w:val="single" w:sz="6" w:space="0" w:color="D1D7DC" w:frame="1"/>
+          <w:shd w:val="clear" w:color="auto" w:fill="FFFFFF"/>
+          <w14:ligatures w14:val="none"/>
+        </w:rPr>
+        <w:t>, out </w:t>
+      </w:r>
+      <w:proofErr w:type="spellStart"/>
+      <w:r>
+        <w:rPr>
+          <w:rFonts w:ascii="Consolas" w:eastAsia="Times New Roman" w:hAnsi="Consolas" w:cs="Courier New"/>
+          <w:i/>
+          <w:iCs/>
+          <w:color w:val="B4690E"/>
+          <w:kern w:val="0"/>
+          <w:sz w:val="26"/>
+          <w:szCs w:val="26"/>
+          <w:bdr w:val="single" w:sz="6" w:space="0" w:color="D1D7DC" w:frame="1"/>
+          <w:shd w:val="clear" w:color="auto" w:fill="FFFFFF"/>
+          <w14:ligatures w14:val="none"/>
+        </w:rPr>
+        <w:t>DestinationVariable</w:t>
+      </w:r>
+      <w:proofErr w:type="spellEnd"/>
+      <w:r>
+        <w:rPr>
+          <w:rFonts w:ascii="Consolas" w:eastAsia="Times New Roman" w:hAnsi="Consolas" w:cs="Courier New"/>
+          <w:color w:val="B4690E"/>
+          <w:kern w:val="0"/>
+          <w:sz w:val="26"/>
+          <w:szCs w:val="26"/>
+          <w:bdr w:val="single" w:sz="6" w:space="0" w:color="D1D7DC" w:frame="1"/>
+          <w:shd w:val="clear" w:color="auto" w:fill="FFFFFF"/>
+          <w14:ligatures w14:val="none"/>
+        </w:rPr>
+        <w:t>)</w:t>
+      </w:r>
+    </w:p>
+    <w:p>
+      <w:pPr>
+        <w:spacing w:beforeAutospacing="1" w:after="0" w:afterAutospacing="1" w:line="240" w:lineRule="auto"/>
+        <w:rPr>
+          <w:rFonts w:ascii="Times New Roman" w:eastAsia="Times New Roman" w:hAnsi="Times New Roman" w:cs="Times New Roman"/>
+          <w:kern w:val="0"/>
+          <w:sz w:val="24"/>
+          <w:szCs w:val="24"/>
+          <w14:ligatures w14:val="none"/>
+        </w:rPr>
+      </w:pPr>
+    </w:p>
+    <w:p>
+      <w:pPr>
+        <w:spacing w:beforeAutospacing="1" w:after="0" w:afterAutospacing="1" w:line="240" w:lineRule="auto"/>
+        <w:rPr>
+          <w:rFonts w:ascii="Times New Roman" w:eastAsia="Times New Roman" w:hAnsi="Times New Roman" w:cs="Times New Roman"/>
+          <w:kern w:val="0"/>
+          <w:sz w:val="24"/>
+          <w:szCs w:val="24"/>
+          <w14:ligatures w14:val="none"/>
+        </w:rPr>
+      </w:pPr>
+    </w:p>
+    <w:p>
+      <w:pPr>
+        <w:spacing w:before="100" w:beforeAutospacing="1" w:after="100" w:afterAutospacing="1" w:line="240" w:lineRule="auto"/>
+        <w:outlineLvl w:val="3"/>
+        <w:rPr>
+          <w:rFonts w:ascii="Times New Roman" w:eastAsia="Times New Roman" w:hAnsi="Times New Roman" w:cs="Times New Roman"/>
+          <w:kern w:val="0"/>
+          <w:sz w:val="24"/>
+          <w:szCs w:val="24"/>
+          <w14:ligatures w14:val="none"/>
+        </w:rPr>
+      </w:pPr>
+      <w:r>
+        <w:rPr>
+          <w:rFonts w:ascii="Times New Roman" w:eastAsia="Times New Roman" w:hAnsi="Times New Roman" w:cs="Times New Roman"/>
+          <w:kern w:val="0"/>
+          <w:sz w:val="24"/>
+          <w:szCs w:val="24"/>
+          <w14:ligatures w14:val="none"/>
+        </w:rPr>
+        <w:t>Conversion Methods</w:t>
+      </w:r>
+    </w:p>
+    <w:p>
+      <w:pPr>
+        <w:spacing w:before="100" w:beforeAutospacing="1" w:after="100" w:afterAutospacing="1" w:line="240" w:lineRule="auto"/>
+        <w:rPr>
+          <w:rFonts w:ascii="Times New Roman" w:eastAsia="Times New Roman" w:hAnsi="Times New Roman" w:cs="Times New Roman"/>
+          <w:kern w:val="0"/>
+          <w:sz w:val="24"/>
+          <w:szCs w:val="24"/>
+          <w14:ligatures w14:val="none"/>
+        </w:rPr>
+      </w:pPr>
+      <w:r>
+        <w:rPr>
+          <w:rFonts w:ascii="Times New Roman" w:eastAsia="Times New Roman" w:hAnsi="Times New Roman" w:cs="Times New Roman"/>
+          <w:kern w:val="0"/>
+          <w:sz w:val="24"/>
+          <w:szCs w:val="24"/>
+          <w14:ligatures w14:val="none"/>
+        </w:rPr>
+        <w:t>Conversion method is a pre-defined method, which converts any primitive type (</w:t>
+      </w:r>
+      <w:proofErr w:type="gramStart"/>
+      <w:r>
+        <w:rPr>
+          <w:rFonts w:ascii="Times New Roman" w:eastAsia="Times New Roman" w:hAnsi="Times New Roman" w:cs="Times New Roman"/>
+          <w:kern w:val="0"/>
+          <w:sz w:val="24"/>
+          <w:szCs w:val="24"/>
+          <w14:ligatures w14:val="none"/>
+        </w:rPr>
+        <w:t>and also</w:t>
+      </w:r>
+      <w:proofErr w:type="gramEnd"/>
+      <w:r>
+        <w:rPr>
+          <w:rFonts w:ascii="Times New Roman" w:eastAsia="Times New Roman" w:hAnsi="Times New Roman" w:cs="Times New Roman"/>
+          <w:kern w:val="0"/>
+          <w:sz w:val="24"/>
+          <w:szCs w:val="24"/>
+          <w14:ligatures w14:val="none"/>
+        </w:rPr>
+        <w:t xml:space="preserve"> 'string') to any other primitive type (and also 'string').</w:t>
+      </w:r>
+    </w:p>
+    <w:p>
+      <w:pPr>
+        <w:spacing w:before="100" w:beforeAutospacing="1" w:after="100" w:afterAutospacing="1" w:line="240" w:lineRule="auto"/>
+        <w:rPr>
+          <w:rFonts w:ascii="Times New Roman" w:eastAsia="Times New Roman" w:hAnsi="Times New Roman" w:cs="Times New Roman"/>
+          <w:kern w:val="0"/>
+          <w:sz w:val="24"/>
+          <w:szCs w:val="24"/>
+          <w14:ligatures w14:val="none"/>
+        </w:rPr>
+      </w:pPr>
+      <w:proofErr w:type="spellStart"/>
+      <w:r>
+        <w:rPr>
+          <w:rFonts w:ascii="Times New Roman" w:eastAsia="Times New Roman" w:hAnsi="Times New Roman" w:cs="Times New Roman"/>
+          <w:kern w:val="0"/>
+          <w:sz w:val="24"/>
+          <w:szCs w:val="24"/>
+          <w14:ligatures w14:val="none"/>
+        </w:rPr>
+        <w:t>Eg</w:t>
+      </w:r>
+      <w:proofErr w:type="spellEnd"/>
+      <w:r>
+        <w:rPr>
+          <w:rFonts w:ascii="Times New Roman" w:eastAsia="Times New Roman" w:hAnsi="Times New Roman" w:cs="Times New Roman"/>
+          <w:kern w:val="0"/>
+          <w:sz w:val="24"/>
+          <w:szCs w:val="24"/>
+          <w14:ligatures w14:val="none"/>
+        </w:rPr>
+        <w:t xml:space="preserve">: </w:t>
+      </w:r>
+      <w:proofErr w:type="gramStart"/>
+      <w:r>
+        <w:rPr>
+          <w:rFonts w:ascii="Times New Roman" w:eastAsia="Times New Roman" w:hAnsi="Times New Roman" w:cs="Times New Roman"/>
+          <w:kern w:val="0"/>
+          <w:sz w:val="24"/>
+          <w:szCs w:val="24"/>
+          <w14:ligatures w14:val="none"/>
+        </w:rPr>
+        <w:t>string  -</w:t>
+      </w:r>
+      <w:proofErr w:type="gramEnd"/>
+      <w:r>
+        <w:rPr>
+          <w:rFonts w:ascii="Times New Roman" w:eastAsia="Times New Roman" w:hAnsi="Times New Roman" w:cs="Times New Roman"/>
+          <w:kern w:val="0"/>
+          <w:sz w:val="24"/>
+          <w:szCs w:val="24"/>
+          <w14:ligatures w14:val="none"/>
+        </w:rPr>
+        <w:t>&gt;  int      and      int  -&gt;  string</w:t>
+      </w:r>
+    </w:p>
+    <w:p>
+      <w:pPr>
+        <w:spacing w:beforeAutospacing="1" w:after="0" w:afterAutospacing="1" w:line="240" w:lineRule="auto"/>
+        <w:rPr>
+          <w:rFonts w:ascii="Times New Roman" w:eastAsia="Times New Roman" w:hAnsi="Times New Roman" w:cs="Times New Roman"/>
+          <w:kern w:val="0"/>
+          <w:sz w:val="24"/>
+          <w:szCs w:val="24"/>
+          <w14:ligatures w14:val="none"/>
+        </w:rPr>
+      </w:pPr>
+    </w:p>
+    <w:p>
+      <w:pPr>
+        <w:spacing w:before="100" w:beforeAutospacing="1" w:after="100" w:afterAutospacing="1" w:line="240" w:lineRule="auto"/>
+        <w:rPr>
+          <w:rFonts w:ascii="Times New Roman" w:eastAsia="Times New Roman" w:hAnsi="Times New Roman" w:cs="Times New Roman"/>
+          <w:kern w:val="0"/>
+          <w:sz w:val="24"/>
+          <w:szCs w:val="24"/>
+          <w14:ligatures w14:val="none"/>
+        </w:rPr>
+      </w:pPr>
+      <w:r>
+        <w:rPr>
+          <w:rFonts w:ascii="Times New Roman" w:eastAsia="Times New Roman" w:hAnsi="Times New Roman" w:cs="Times New Roman"/>
+          <w:kern w:val="0"/>
+          <w:sz w:val="24"/>
+          <w:szCs w:val="24"/>
+          <w14:ligatures w14:val="none"/>
+        </w:rPr>
+        <w:t xml:space="preserve">The </w:t>
+      </w:r>
+      <w:proofErr w:type="spellStart"/>
+      <w:r>
+        <w:rPr>
+          <w:rFonts w:ascii="Times New Roman" w:eastAsia="Times New Roman" w:hAnsi="Times New Roman" w:cs="Times New Roman"/>
+          <w:kern w:val="0"/>
+          <w:sz w:val="24"/>
+          <w:szCs w:val="24"/>
+          <w14:ligatures w14:val="none"/>
+        </w:rPr>
+        <w:t>System.Convert</w:t>
+      </w:r>
+      <w:proofErr w:type="spellEnd"/>
+      <w:r>
+        <w:rPr>
+          <w:rFonts w:ascii="Times New Roman" w:eastAsia="Times New Roman" w:hAnsi="Times New Roman" w:cs="Times New Roman"/>
+          <w:kern w:val="0"/>
+          <w:sz w:val="24"/>
+          <w:szCs w:val="24"/>
+          <w14:ligatures w14:val="none"/>
+        </w:rPr>
+        <w:t xml:space="preserve"> is a class, which contains a set of pre-defined methods.</w:t>
+      </w:r>
+    </w:p>
+    <w:p>
+      <w:pPr>
+        <w:spacing w:before="100" w:beforeAutospacing="1" w:after="100" w:afterAutospacing="1" w:line="240" w:lineRule="auto"/>
+        <w:rPr>
+          <w:rFonts w:ascii="Times New Roman" w:eastAsia="Times New Roman" w:hAnsi="Times New Roman" w:cs="Times New Roman"/>
+          <w:kern w:val="0"/>
+          <w:sz w:val="24"/>
+          <w:szCs w:val="24"/>
+          <w14:ligatures w14:val="none"/>
+        </w:rPr>
+      </w:pPr>
+      <w:r>
+        <w:rPr>
+          <w:rFonts w:ascii="Times New Roman" w:eastAsia="Times New Roman" w:hAnsi="Times New Roman" w:cs="Times New Roman"/>
+          <w:kern w:val="0"/>
+          <w:sz w:val="24"/>
+          <w:szCs w:val="24"/>
+          <w14:ligatures w14:val="none"/>
+        </w:rPr>
+        <w:t xml:space="preserve">It raises </w:t>
+      </w:r>
+      <w:proofErr w:type="spellStart"/>
+      <w:proofErr w:type="gramStart"/>
+      <w:r>
+        <w:rPr>
+          <w:rFonts w:ascii="Times New Roman" w:eastAsia="Times New Roman" w:hAnsi="Times New Roman" w:cs="Times New Roman"/>
+          <w:kern w:val="0"/>
+          <w:sz w:val="24"/>
+          <w:szCs w:val="24"/>
+          <w14:ligatures w14:val="none"/>
+        </w:rPr>
+        <w:t>FormatException</w:t>
+      </w:r>
+      <w:proofErr w:type="spellEnd"/>
+      <w:r>
+        <w:rPr>
+          <w:rFonts w:ascii="Times New Roman" w:eastAsia="Times New Roman" w:hAnsi="Times New Roman" w:cs="Times New Roman"/>
+          <w:kern w:val="0"/>
+          <w:sz w:val="24"/>
+          <w:szCs w:val="24"/>
+          <w14:ligatures w14:val="none"/>
+        </w:rPr>
+        <w:t>, if</w:t>
+      </w:r>
+      <w:proofErr w:type="gramEnd"/>
+      <w:r>
+        <w:rPr>
+          <w:rFonts w:ascii="Times New Roman" w:eastAsia="Times New Roman" w:hAnsi="Times New Roman" w:cs="Times New Roman"/>
+          <w:kern w:val="0"/>
+          <w:sz w:val="24"/>
+          <w:szCs w:val="24"/>
+          <w14:ligatures w14:val="none"/>
+        </w:rPr>
+        <w:t xml:space="preserve"> the source value is invalid.</w:t>
+      </w:r>
+    </w:p>
+    <w:p>
+      <w:pPr>
+        <w:spacing w:before="100" w:beforeAutospacing="1" w:after="100" w:afterAutospacing="1" w:line="240" w:lineRule="auto"/>
+        <w:rPr>
+          <w:rFonts w:ascii="Times New Roman" w:eastAsia="Times New Roman" w:hAnsi="Times New Roman" w:cs="Times New Roman"/>
+          <w:kern w:val="0"/>
+          <w:sz w:val="24"/>
+          <w:szCs w:val="24"/>
+          <w14:ligatures w14:val="none"/>
+        </w:rPr>
+      </w:pPr>
+      <w:r>
+        <w:rPr>
+          <w:rFonts w:ascii="Times New Roman" w:eastAsia="Times New Roman" w:hAnsi="Times New Roman" w:cs="Times New Roman"/>
+          <w:kern w:val="0"/>
+          <w:sz w:val="24"/>
+          <w:szCs w:val="24"/>
+          <w14:ligatures w14:val="none"/>
+        </w:rPr>
+        <w:t>For each data type, we have a conversion method.</w:t>
+      </w:r>
+    </w:p>
+    <w:p>
+      <w:pPr>
+        <w:spacing w:before="100" w:beforeAutospacing="1" w:after="100" w:afterAutospacing="1" w:line="240" w:lineRule="auto"/>
+        <w:rPr>
+          <w:rFonts w:ascii="Times New Roman" w:eastAsia="Times New Roman" w:hAnsi="Times New Roman" w:cs="Times New Roman"/>
+          <w:kern w:val="0"/>
+          <w:sz w:val="24"/>
+          <w:szCs w:val="24"/>
+          <w14:ligatures w14:val="none"/>
+        </w:rPr>
+      </w:pPr>
+      <w:r>
+        <w:rPr>
+          <w:rFonts w:ascii="Times New Roman" w:eastAsia="Times New Roman" w:hAnsi="Times New Roman" w:cs="Times New Roman"/>
+          <w:kern w:val="0"/>
+          <w:sz w:val="24"/>
+          <w:szCs w:val="24"/>
+          <w14:ligatures w14:val="none"/>
+        </w:rPr>
+        <w:t>All conversion methods are static methods.</w:t>
+      </w:r>
+    </w:p>
+    <w:p>
+      <w:pPr>
+        <w:spacing w:beforeAutospacing="1" w:after="0" w:afterAutospacing="1" w:line="240" w:lineRule="auto"/>
+        <w:rPr>
+          <w:rFonts w:ascii="Times New Roman" w:eastAsia="Times New Roman" w:hAnsi="Times New Roman" w:cs="Times New Roman"/>
+          <w:kern w:val="0"/>
+          <w:sz w:val="24"/>
+          <w:szCs w:val="24"/>
+          <w14:ligatures w14:val="none"/>
+        </w:rPr>
+      </w:pPr>
+    </w:p>
+    <w:p>
+      <w:pPr>
+        <w:spacing w:beforeAutospacing="1" w:after="0" w:afterAutospacing="1" w:line="240" w:lineRule="auto"/>
+        <w:rPr>
+          <w:rFonts w:ascii="Times New Roman" w:eastAsia="Times New Roman" w:hAnsi="Times New Roman" w:cs="Times New Roman"/>
+          <w:kern w:val="0"/>
+          <w:sz w:val="24"/>
+          <w:szCs w:val="24"/>
+          <w14:ligatures w14:val="none"/>
+        </w:rPr>
+      </w:pPr>
+      <w:r>
+        <w:rPr>
+          <w:rFonts w:ascii="Times New Roman" w:eastAsia="Times New Roman" w:hAnsi="Times New Roman" w:cs="Times New Roman"/>
+          <w:b/>
+          <w:bCs/>
+          <w:kern w:val="0"/>
+          <w:sz w:val="24"/>
+          <w:szCs w:val="24"/>
+          <w14:ligatures w14:val="none"/>
+        </w:rPr>
+        <w:t>Syntax:</w:t>
+      </w:r>
+    </w:p>
+    <w:p>
+      <w:pPr>
+        <w:spacing w:beforeAutospacing="1" w:after="0" w:afterAutospacing="1" w:line="240" w:lineRule="auto"/>
+        <w:rPr>
+          <w:rFonts w:ascii="Times New Roman" w:eastAsia="Times New Roman" w:hAnsi="Times New Roman" w:cs="Times New Roman"/>
+          <w:kern w:val="0"/>
+          <w:sz w:val="24"/>
+          <w:szCs w:val="24"/>
+          <w14:ligatures w14:val="none"/>
+        </w:rPr>
+      </w:pPr>
+      <w:r>
+        <w:rPr>
+          <w:rFonts w:ascii="Consolas" w:eastAsia="Times New Roman" w:hAnsi="Consolas" w:cs="Courier New"/>
+          <w:color w:val="B4690E"/>
+          <w:kern w:val="0"/>
+          <w:sz w:val="26"/>
+          <w:szCs w:val="26"/>
+          <w:bdr w:val="single" w:sz="6" w:space="0" w:color="D1D7DC" w:frame="1"/>
+          <w:shd w:val="clear" w:color="auto" w:fill="FFFFFF"/>
+          <w14:ligatures w14:val="none"/>
+        </w:rPr>
+        <w:t xml:space="preserve">type </w:t>
+      </w:r>
+      <w:proofErr w:type="spellStart"/>
+      <w:r>
+        <w:rPr>
+          <w:rFonts w:ascii="Consolas" w:eastAsia="Times New Roman" w:hAnsi="Consolas" w:cs="Courier New"/>
+          <w:color w:val="B4690E"/>
+          <w:kern w:val="0"/>
+          <w:sz w:val="26"/>
+          <w:szCs w:val="26"/>
+          <w:bdr w:val="single" w:sz="6" w:space="0" w:color="D1D7DC" w:frame="1"/>
+          <w:shd w:val="clear" w:color="auto" w:fill="FFFFFF"/>
+          <w14:ligatures w14:val="none"/>
+        </w:rPr>
+        <w:t>destinationVariable</w:t>
+      </w:r>
+      <w:proofErr w:type="spellEnd"/>
+      <w:r>
+        <w:rPr>
+          <w:rFonts w:ascii="Consolas" w:eastAsia="Times New Roman" w:hAnsi="Consolas" w:cs="Courier New"/>
+          <w:color w:val="B4690E"/>
+          <w:kern w:val="0"/>
+          <w:sz w:val="26"/>
+          <w:szCs w:val="26"/>
+          <w:bdr w:val="single" w:sz="6" w:space="0" w:color="D1D7DC" w:frame="1"/>
+          <w:shd w:val="clear" w:color="auto" w:fill="FFFFFF"/>
+          <w14:ligatures w14:val="none"/>
+        </w:rPr>
+        <w:t xml:space="preserve"> = </w:t>
+      </w:r>
+      <w:proofErr w:type="spellStart"/>
+      <w:r>
+        <w:rPr>
+          <w:rFonts w:ascii="Consolas" w:eastAsia="Times New Roman" w:hAnsi="Consolas" w:cs="Courier New"/>
+          <w:color w:val="B4690E"/>
+          <w:kern w:val="0"/>
+          <w:sz w:val="26"/>
+          <w:szCs w:val="26"/>
+          <w:bdr w:val="single" w:sz="6" w:space="0" w:color="D1D7DC" w:frame="1"/>
+          <w:shd w:val="clear" w:color="auto" w:fill="FFFFFF"/>
+          <w14:ligatures w14:val="none"/>
+        </w:rPr>
+        <w:t>Convert.</w:t>
+      </w:r>
+      <w:r>
+        <w:rPr>
+          <w:rFonts w:ascii="Consolas" w:eastAsia="Times New Roman" w:hAnsi="Consolas" w:cs="Courier New"/>
+          <w:i/>
+          <w:iCs/>
+          <w:color w:val="B4690E"/>
+          <w:kern w:val="0"/>
+          <w:sz w:val="26"/>
+          <w:szCs w:val="26"/>
+          <w:bdr w:val="single" w:sz="6" w:space="0" w:color="D1D7DC" w:frame="1"/>
+          <w:shd w:val="clear" w:color="auto" w:fill="FFFFFF"/>
+          <w14:ligatures w14:val="none"/>
+        </w:rPr>
+        <w:t>ConversionMethod</w:t>
+      </w:r>
+      <w:proofErr w:type="spellEnd"/>
+      <w:r>
+        <w:rPr>
+          <w:rFonts w:ascii="Consolas" w:eastAsia="Times New Roman" w:hAnsi="Consolas" w:cs="Courier New"/>
+          <w:i/>
+          <w:iCs/>
+          <w:color w:val="B4690E"/>
+          <w:kern w:val="0"/>
+          <w:sz w:val="26"/>
+          <w:szCs w:val="26"/>
+          <w:bdr w:val="single" w:sz="6" w:space="0" w:color="D1D7DC" w:frame="1"/>
+          <w:shd w:val="clear" w:color="auto" w:fill="FFFFFF"/>
+          <w14:ligatures w14:val="none"/>
+        </w:rPr>
+        <w:t> </w:t>
+      </w:r>
+      <w:r>
+        <w:rPr>
+          <w:rFonts w:ascii="Consolas" w:eastAsia="Times New Roman" w:hAnsi="Consolas" w:cs="Courier New"/>
+          <w:color w:val="B4690E"/>
+          <w:kern w:val="0"/>
+          <w:sz w:val="26"/>
+          <w:szCs w:val="26"/>
+          <w:bdr w:val="single" w:sz="6" w:space="0" w:color="D1D7DC" w:frame="1"/>
+          <w:shd w:val="clear" w:color="auto" w:fill="FFFFFF"/>
+          <w14:ligatures w14:val="none"/>
+        </w:rPr>
+        <w:t>(</w:t>
+      </w:r>
+      <w:proofErr w:type="spellStart"/>
+      <w:proofErr w:type="gramStart"/>
+      <w:r>
+        <w:rPr>
+          <w:rFonts w:ascii="Consolas" w:eastAsia="Times New Roman" w:hAnsi="Consolas" w:cs="Courier New"/>
+          <w:i/>
+          <w:iCs/>
+          <w:color w:val="B4690E"/>
+          <w:kern w:val="0"/>
+          <w:sz w:val="26"/>
+          <w:szCs w:val="26"/>
+          <w:bdr w:val="single" w:sz="6" w:space="0" w:color="D1D7DC" w:frame="1"/>
+          <w:shd w:val="clear" w:color="auto" w:fill="FFFFFF"/>
+          <w14:ligatures w14:val="none"/>
+        </w:rPr>
+        <w:t>SourceValue</w:t>
+      </w:r>
+      <w:proofErr w:type="spellEnd"/>
+      <w:r>
+        <w:rPr>
+          <w:rFonts w:ascii="Consolas" w:eastAsia="Times New Roman" w:hAnsi="Consolas" w:cs="Courier New"/>
+          <w:i/>
+          <w:iCs/>
+          <w:color w:val="B4690E"/>
+          <w:kern w:val="0"/>
+          <w:sz w:val="26"/>
+          <w:szCs w:val="26"/>
+          <w:bdr w:val="single" w:sz="6" w:space="0" w:color="D1D7DC" w:frame="1"/>
+          <w:shd w:val="clear" w:color="auto" w:fill="FFFFFF"/>
+          <w14:ligatures w14:val="none"/>
+        </w:rPr>
+        <w:t> </w:t>
+      </w:r>
+      <w:r>
+        <w:rPr>
+          <w:rFonts w:ascii="Consolas" w:eastAsia="Times New Roman" w:hAnsi="Consolas" w:cs="Courier New"/>
+          <w:color w:val="B4690E"/>
+          <w:kern w:val="0"/>
+          <w:sz w:val="26"/>
+          <w:szCs w:val="26"/>
+          <w:bdr w:val="single" w:sz="6" w:space="0" w:color="D1D7DC" w:frame="1"/>
+          <w:shd w:val="clear" w:color="auto" w:fill="FFFFFF"/>
+          <w14:ligatures w14:val="none"/>
+        </w:rPr>
+        <w:t>)</w:t>
+      </w:r>
+      <w:proofErr w:type="gramEnd"/>
+    </w:p>
+    <w:p>
+      <w:pPr>
+        <w:spacing w:beforeAutospacing="1" w:after="0" w:afterAutospacing="1" w:line="240" w:lineRule="auto"/>
+        <w:rPr>
+          <w:rFonts w:ascii="Times New Roman" w:eastAsia="Times New Roman" w:hAnsi="Times New Roman" w:cs="Times New Roman"/>
+          <w:kern w:val="0"/>
+          <w:sz w:val="24"/>
+          <w:szCs w:val="24"/>
+          <w14:ligatures w14:val="none"/>
+        </w:rPr>
+      </w:pPr>
+    </w:p>
+    <w:p>
+      <w:pPr>
+        <w:spacing w:after="0" w:line="240" w:lineRule="auto"/>
+        <w:rPr>
+          <w:rFonts w:ascii="Times New Roman" w:eastAsia="Times New Roman" w:hAnsi="Times New Roman" w:cs="Times New Roman"/>
+          <w:kern w:val="0"/>
+          <w:sz w:val="24"/>
+          <w:szCs w:val="24"/>
+          <w14:ligatures w14:val="none"/>
+        </w:rPr>
+      </w:pPr>
+      <w:r>
+        <w:rPr>
+          <w:rFonts w:ascii="Times New Roman" w:eastAsia="Times New Roman" w:hAnsi="Times New Roman" w:cs="Times New Roman"/>
+          <w:noProof/>
+          <w:kern w:val="0"/>
+          <w:sz w:val="24"/>
+          <w:szCs w:val="24"/>
+          <w14:ligatures w14:val="none"/>
+        </w:rPr>
+        <w:lastRenderedPageBreak/>
+        <w:drawing>
+          <wp:inline distT="0" distB="0" distL="0" distR="0" wp14:anchorId="6BEC6A97" wp14:editId="011C1FA6">
+            <wp:extent cx="5943600" cy="4238625"/>
+            <wp:effectExtent l="0" t="0" r="0" b="9525"/>
+            <wp:docPr id="1" name="Picture 1"/>
+            <wp:cNvGraphicFramePr>
+              <a:graphicFrameLocks xmlns:a="http://schemas.openxmlformats.org/drawingml/2006/main" noChangeAspect="1"/>
+            </wp:cNvGraphicFramePr>
+            <a:graphic xmlns:a="http://schemas.openxmlformats.org/drawingml/2006/main">
+              <a:graphicData uri="http://schemas.openxmlformats.org/drawingml/2006/picture">
+                <pic:pic xmlns:pic="http://schemas.openxmlformats.org/drawingml/2006/picture">
+                  <pic:nvPicPr>
+                    <pic:cNvPr id="0" name="Picture 4"/>
+                    <pic:cNvPicPr>
+                      <a:picLocks noChangeAspect="1" noChangeArrowheads="1"/>
+                    </pic:cNvPicPr>
+                  </pic:nvPicPr>
+                  <pic:blipFill>
+                    <a:blip r:embed="rId8">
+                      <a:extLst>
+                        <a:ext uri="{28A0092B-C50C-407E-A947-70E740481C1C}">
+                          <a14:useLocalDpi xmlns:a14="http://schemas.microsoft.com/office/drawing/2010/main" val="0"/>
+                        </a:ext>
+                      </a:extLst>
+                    </a:blip>
+                    <a:srcRect/>
+                    <a:stretch>
+                      <a:fillRect/>
+                    </a:stretch>
+                  </pic:blipFill>
+                  <pic:spPr bwMode="auto">
+                    <a:xfrm>
+                      <a:off x="0" y="0"/>
+                      <a:ext cx="5943600" cy="4238625"/>
+                    </a:xfrm>
+                    <a:prstGeom prst="rect">
+                      <a:avLst/>
+                    </a:prstGeom>
+                    <a:noFill/>
+                    <a:ln>
+                      <a:noFill/>
+                    </a:ln>
+                  </pic:spPr>
+                </pic:pic>
+              </a:graphicData>
+            </a:graphic>
+          </wp:inline>
+        </w:drawing>
+      </w:r>
+    </w:p>
+    <w:p>
+      <w:pPr>
+        <w:spacing w:beforeAutospacing="1" w:after="0" w:afterAutospacing="1" w:line="240" w:lineRule="auto"/>
+        <w:rPr>
+          <w:rFonts w:ascii="Times New Roman" w:eastAsia="Times New Roman" w:hAnsi="Times New Roman" w:cs="Times New Roman"/>
+          <w:kern w:val="0"/>
+          <w:sz w:val="24"/>
+          <w:szCs w:val="24"/>
+          <w14:ligatures w14:val="none"/>
+        </w:rPr>
+      </w:pPr>
+    </w:p>
+    <w:p>
+      <w:pPr>
+        <w:spacing w:beforeAutospacing="1" w:after="0" w:afterAutospacing="1" w:line="240" w:lineRule="auto"/>
+        <w:rPr>
+          <w:rFonts w:ascii="Times New Roman" w:eastAsia="Times New Roman" w:hAnsi="Times New Roman" w:cs="Times New Roman"/>
+          <w:kern w:val="0"/>
+          <w:sz w:val="24"/>
+          <w:szCs w:val="24"/>
+          <w14:ligatures w14:val="none"/>
+        </w:rPr>
+      </w:pPr>
+    </w:p>
+    <w:p>
+      <w:pPr>
+        <w:spacing w:beforeAutospacing="1" w:after="0" w:afterAutospacing="1" w:line="240" w:lineRule="auto"/>
+        <w:rPr>
+          <w:rFonts w:ascii="Times New Roman" w:eastAsia="Times New Roman" w:hAnsi="Times New Roman" w:cs="Times New Roman"/>
+          <w:kern w:val="0"/>
+          <w:sz w:val="24"/>
+          <w:szCs w:val="24"/>
+          <w14:ligatures w14:val="none"/>
+        </w:rPr>
+      </w:pPr>
+      <w:r>
+        <w:rPr>
+          <w:rFonts w:ascii="Times New Roman" w:eastAsia="Times New Roman" w:hAnsi="Times New Roman" w:cs="Times New Roman"/>
+          <w:b/>
+          <w:bCs/>
+          <w:kern w:val="0"/>
+          <w:sz w:val="24"/>
+          <w:szCs w:val="24"/>
+          <w14:ligatures w14:val="none"/>
+        </w:rPr>
+        <w:t>Key Points to Remember</w:t>
+      </w:r>
+    </w:p>
+    <w:p>
+      <w:pPr>
+        <w:numPr>
+          <w:ilvl w:val="0"/>
+          <w:numId w:val="9"/>
+        </w:numPr>
+        <w:spacing w:before="100" w:beforeAutospacing="1" w:after="100" w:afterAutospacing="1" w:line="240" w:lineRule="auto"/>
+        <w:rPr>
+          <w:rFonts w:ascii="Times New Roman" w:eastAsia="Times New Roman" w:hAnsi="Times New Roman" w:cs="Times New Roman"/>
+          <w:kern w:val="0"/>
+          <w:sz w:val="24"/>
+          <w:szCs w:val="24"/>
+          <w14:ligatures w14:val="none"/>
+        </w:rPr>
+      </w:pPr>
+      <w:r>
+        <w:rPr>
+          <w:rFonts w:ascii="Times New Roman" w:eastAsia="Times New Roman" w:hAnsi="Times New Roman" w:cs="Times New Roman"/>
+          <w:kern w:val="0"/>
+          <w:sz w:val="24"/>
+          <w:szCs w:val="24"/>
+          <w14:ligatures w14:val="none"/>
+        </w:rPr>
+        <w:t>For all the possible cases of 'implicit casting' and 'explicit casting', it is preferred to use 'explicit casting' or 'conversion methods' always.</w:t>
+      </w:r>
+    </w:p>
+    <w:p>
+      <w:pPr>
+        <w:numPr>
+          <w:ilvl w:val="0"/>
+          <w:numId w:val="9"/>
+        </w:numPr>
+        <w:spacing w:before="100" w:beforeAutospacing="1" w:after="100" w:afterAutospacing="1" w:line="240" w:lineRule="auto"/>
+        <w:rPr>
+          <w:rFonts w:ascii="Times New Roman" w:eastAsia="Times New Roman" w:hAnsi="Times New Roman" w:cs="Times New Roman"/>
+          <w:kern w:val="0"/>
+          <w:sz w:val="24"/>
+          <w:szCs w:val="24"/>
+          <w14:ligatures w14:val="none"/>
+        </w:rPr>
+      </w:pPr>
+      <w:r>
+        <w:rPr>
+          <w:rFonts w:ascii="Times New Roman" w:eastAsia="Times New Roman" w:hAnsi="Times New Roman" w:cs="Times New Roman"/>
+          <w:kern w:val="0"/>
+          <w:sz w:val="24"/>
+          <w:szCs w:val="24"/>
+          <w14:ligatures w14:val="none"/>
+        </w:rPr>
+        <w:t xml:space="preserve">For conversion from 'string' to 'numerical type', use </w:t>
+      </w:r>
+      <w:proofErr w:type="spellStart"/>
+      <w:r>
+        <w:rPr>
+          <w:rFonts w:ascii="Times New Roman" w:eastAsia="Times New Roman" w:hAnsi="Times New Roman" w:cs="Times New Roman"/>
+          <w:kern w:val="0"/>
+          <w:sz w:val="24"/>
+          <w:szCs w:val="24"/>
+          <w14:ligatures w14:val="none"/>
+        </w:rPr>
+        <w:t>TryParse</w:t>
+      </w:r>
+      <w:proofErr w:type="spellEnd"/>
+      <w:r>
+        <w:rPr>
+          <w:rFonts w:ascii="Times New Roman" w:eastAsia="Times New Roman" w:hAnsi="Times New Roman" w:cs="Times New Roman"/>
+          <w:kern w:val="0"/>
+          <w:sz w:val="24"/>
+          <w:szCs w:val="24"/>
+          <w14:ligatures w14:val="none"/>
+        </w:rPr>
+        <w:t>, instead of 'Parse'; as '</w:t>
+      </w:r>
+      <w:proofErr w:type="spellStart"/>
+      <w:r>
+        <w:rPr>
+          <w:rFonts w:ascii="Times New Roman" w:eastAsia="Times New Roman" w:hAnsi="Times New Roman" w:cs="Times New Roman"/>
+          <w:kern w:val="0"/>
+          <w:sz w:val="24"/>
+          <w:szCs w:val="24"/>
+          <w14:ligatures w14:val="none"/>
+        </w:rPr>
+        <w:t>TryParse</w:t>
+      </w:r>
+      <w:proofErr w:type="spellEnd"/>
+      <w:r>
+        <w:rPr>
+          <w:rFonts w:ascii="Times New Roman" w:eastAsia="Times New Roman" w:hAnsi="Times New Roman" w:cs="Times New Roman"/>
+          <w:kern w:val="0"/>
+          <w:sz w:val="24"/>
+          <w:szCs w:val="24"/>
+          <w14:ligatures w14:val="none"/>
+        </w:rPr>
+        <w:t>' avoids exceptions.</w:t>
+      </w:r>
+    </w:p>
+    <w:p>
+      <w:pPr>
+        <w:numPr>
+          <w:ilvl w:val="0"/>
+          <w:numId w:val="9"/>
+        </w:numPr>
+        <w:spacing w:before="100" w:beforeAutospacing="1" w:after="100" w:afterAutospacing="1" w:line="240" w:lineRule="auto"/>
+        <w:rPr>
+          <w:rFonts w:ascii="Times New Roman" w:eastAsia="Times New Roman" w:hAnsi="Times New Roman" w:cs="Times New Roman"/>
+          <w:kern w:val="0"/>
+          <w:sz w:val="24"/>
+          <w:szCs w:val="24"/>
+          <w14:ligatures w14:val="none"/>
+        </w:rPr>
+      </w:pPr>
+      <w:r>
+        <w:rPr>
+          <w:rFonts w:ascii="Times New Roman" w:eastAsia="Times New Roman" w:hAnsi="Times New Roman" w:cs="Times New Roman"/>
+          <w:kern w:val="0"/>
+          <w:sz w:val="24"/>
+          <w:szCs w:val="24"/>
+          <w14:ligatures w14:val="none"/>
+        </w:rPr>
+        <w:t>For conversion of value from any-type to any-type, use conversion method.</w:t>
+      </w:r>
+    </w:p>
     <w:p/>
     <w:sectPr>
       <w:pgSz w:w="12240" w:h="15840"/>
@@ -802,6 +3395,155 @@
     </w:lvl>
   </w:abstractNum>
   <w:abstractNum w:abstractNumId="6" w15:restartNumberingAfterBreak="0">
+    <w:nsid w:val="7C8A7BE5"/>
+    <w:multiLevelType w:val="multilevel"/>
+    <w:tmpl w:val="BC9E7AD8"/>
+    <w:lvl w:ilvl="0">
+      <w:start w:val="1"/>
+      <w:numFmt w:val="bullet"/>
+      <w:lvlText w:val=""/>
+      <w:lvlJc w:val="left"/>
+      <w:pPr>
+        <w:tabs>
+          <w:tab w:val="num" w:pos="720"/>
+        </w:tabs>
+        <w:ind w:left="720" w:hanging="360"/>
+      </w:pPr>
+      <w:rPr>
+        <w:rFonts w:ascii="Symbol" w:hAnsi="Symbol" w:hint="default"/>
+        <w:sz w:val="20"/>
+      </w:rPr>
+    </w:lvl>
+    <w:lvl w:ilvl="1" w:tentative="1">
+      <w:start w:val="1"/>
+      <w:numFmt w:val="bullet"/>
+      <w:lvlText w:val=""/>
+      <w:lvlJc w:val="left"/>
+      <w:pPr>
+        <w:tabs>
+          <w:tab w:val="num" w:pos="1440"/>
+        </w:tabs>
+        <w:ind w:left="1440" w:hanging="360"/>
+      </w:pPr>
+      <w:rPr>
+        <w:rFonts w:ascii="Symbol" w:hAnsi="Symbol" w:hint="default"/>
+        <w:sz w:val="20"/>
+      </w:rPr>
+    </w:lvl>
+    <w:lvl w:ilvl="2" w:tentative="1">
+      <w:start w:val="1"/>
+      <w:numFmt w:val="bullet"/>
+      <w:lvlText w:val=""/>
+      <w:lvlJc w:val="left"/>
+      <w:pPr>
+        <w:tabs>
+          <w:tab w:val="num" w:pos="2160"/>
+        </w:tabs>
+        <w:ind w:left="2160" w:hanging="360"/>
+      </w:pPr>
+      <w:rPr>
+        <w:rFonts w:ascii="Symbol" w:hAnsi="Symbol" w:hint="default"/>
+        <w:sz w:val="20"/>
+      </w:rPr>
+    </w:lvl>
+    <w:lvl w:ilvl="3" w:tentative="1">
+      <w:start w:val="1"/>
+      <w:numFmt w:val="bullet"/>
+      <w:lvlText w:val=""/>
+      <w:lvlJc w:val="left"/>
+      <w:pPr>
+        <w:tabs>
+          <w:tab w:val="num" w:pos="2880"/>
+        </w:tabs>
+        <w:ind w:left="2880" w:hanging="360"/>
+      </w:pPr>
+      <w:rPr>
+        <w:rFonts w:ascii="Symbol" w:hAnsi="Symbol" w:hint="default"/>
+        <w:sz w:val="20"/>
+      </w:rPr>
+    </w:lvl>
+    <w:lvl w:ilvl="4" w:tentative="1">
+      <w:start w:val="1"/>
+      <w:numFmt w:val="bullet"/>
+      <w:lvlText w:val=""/>
+      <w:lvlJc w:val="left"/>
+      <w:pPr>
+        <w:tabs>
+          <w:tab w:val="num" w:pos="3600"/>
+        </w:tabs>
+        <w:ind w:left="3600" w:hanging="360"/>
+      </w:pPr>
+      <w:rPr>
+        <w:rFonts w:ascii="Symbol" w:hAnsi="Symbol" w:hint="default"/>
+        <w:sz w:val="20"/>
+      </w:rPr>
+    </w:lvl>
+    <w:lvl w:ilvl="5" w:tentative="1">
+      <w:start w:val="1"/>
+      <w:numFmt w:val="bullet"/>
+      <w:lvlText w:val=""/>
+      <w:lvlJc w:val="left"/>
+      <w:pPr>
+        <w:tabs>
+          <w:tab w:val="num" w:pos="4320"/>
+        </w:tabs>
+        <w:ind w:left="4320" w:hanging="360"/>
+      </w:pPr>
+      <w:rPr>
+        <w:rFonts w:ascii="Symbol" w:hAnsi="Symbol" w:hint="default"/>
+        <w:sz w:val="20"/>
+      </w:rPr>
+    </w:lvl>
+    <w:lvl w:ilvl="6" w:tentative="1">
+      <w:start w:val="1"/>
+      <w:numFmt w:val="bullet"/>
+      <w:lvlText w:val=""/>
+      <w:lvlJc w:val="left"/>
+      <w:pPr>
+        <w:tabs>
+          <w:tab w:val="num" w:pos="5040"/>
+        </w:tabs>
+        <w:ind w:left="5040" w:hanging="360"/>
+      </w:pPr>
+      <w:rPr>
+        <w:rFonts w:ascii="Symbol" w:hAnsi="Symbol" w:hint="default"/>
+        <w:sz w:val="20"/>
+      </w:rPr>
+    </w:lvl>
+    <w:lvl w:ilvl="7" w:tentative="1">
+      <w:start w:val="1"/>
+      <w:numFmt w:val="bullet"/>
+      <w:lvlText w:val=""/>
+      <w:lvlJc w:val="left"/>
+      <w:pPr>
+        <w:tabs>
+          <w:tab w:val="num" w:pos="5760"/>
+        </w:tabs>
+        <w:ind w:left="5760" w:hanging="360"/>
+      </w:pPr>
+      <w:rPr>
+        <w:rFonts w:ascii="Symbol" w:hAnsi="Symbol" w:hint="default"/>
+        <w:sz w:val="20"/>
+      </w:rPr>
+    </w:lvl>
+    <w:lvl w:ilvl="8" w:tentative="1">
+      <w:start w:val="1"/>
+      <w:numFmt w:val="bullet"/>
+      <w:lvlText w:val=""/>
+      <w:lvlJc w:val="left"/>
+      <w:pPr>
+        <w:tabs>
+          <w:tab w:val="num" w:pos="6480"/>
+        </w:tabs>
+        <w:ind w:left="6480" w:hanging="360"/>
+      </w:pPr>
+      <w:rPr>
+        <w:rFonts w:ascii="Symbol" w:hAnsi="Symbol" w:hint="default"/>
+        <w:sz w:val="20"/>
+      </w:rPr>
+    </w:lvl>
+  </w:abstractNum>
+  <w:abstractNum w:abstractNumId="7" w15:restartNumberingAfterBreak="0">
     <w:nsid w:val="7E5D134C"/>
     <w:multiLevelType w:val="multilevel"/>
     <w:tmpl w:val="1256B140"/>
@@ -914,7 +3656,7 @@
       </w:pPr>
     </w:lvl>
   </w:abstractNum>
-  <w:abstractNum w:abstractNumId="7" w15:restartNumberingAfterBreak="0">
+  <w:abstractNum w:abstractNumId="8" w15:restartNumberingAfterBreak="0">
     <w:nsid w:val="7F3F7618"/>
     <w:multiLevelType w:val="multilevel"/>
     <w:tmpl w:val="9EA241FA"/>
@@ -1028,7 +3770,7 @@
     </w:lvl>
   </w:abstractNum>
   <w:num w:numId="1" w16cid:durableId="1695839931">
-    <w:abstractNumId w:val="6"/>
+    <w:abstractNumId w:val="7"/>
   </w:num>
   <w:num w:numId="2" w16cid:durableId="749348776">
     <w:abstractNumId w:val="4"/>
@@ -1043,13 +3785,16 @@
     <w:abstractNumId w:val="3"/>
   </w:num>
   <w:num w:numId="6" w16cid:durableId="54939868">
-    <w:abstractNumId w:val="7"/>
+    <w:abstractNumId w:val="8"/>
   </w:num>
   <w:num w:numId="7" w16cid:durableId="1157261932">
     <w:abstractNumId w:val="2"/>
   </w:num>
   <w:num w:numId="8" w16cid:durableId="29427808">
     <w:abstractNumId w:val="1"/>
+  </w:num>
+  <w:num w:numId="9" w16cid:durableId="204297784">
+    <w:abstractNumId w:val="6"/>
   </w:num>
 </w:numbering>
 </file>
@@ -1706,6 +4451,17 @@
       <w:szCs w:val="20"/>
     </w:rPr>
   </w:style>
+  <w:style w:type="character" w:styleId="Emphasis">
+    <w:name w:val="Emphasis"/>
+    <w:basedOn w:val="DefaultParagraphFont"/>
+    <w:uiPriority w:val="20"/>
+    <w:qFormat/>
+    <w:rsid w:val="00636BA6"/>
+    <w:rPr>
+      <w:i/>
+      <w:iCs/>
+    </w:rPr>
+  </w:style>
 </w:styles>
 </file>
 

</xml_diff>